<commit_message>
25Feb2022 pushing framework and project changes
</commit_message>
<xml_diff>
--- a/src/test/resources/frameWorkExplaination.docx
+++ b/src/test/resources/frameWorkExplaination.docx
@@ -38,19 +38,20 @@
     </w:p>
     <w:p>
       <w:pPr>
-        <w:pStyle w:val="NormalWeb"/>
-        <w:spacing w:before="0" w:beforeAutospacing="0" w:after="0" w:afterAutospacing="0"/>
-        <w:rPr>
-          <w:rFonts w:ascii="Calibri" w:hAnsi="Calibri" w:cs="Calibri"/>
-          <w:sz w:val="28"/>
-          <w:szCs w:val="28"/>
-        </w:rPr>
-      </w:pPr>
-      <w:r>
-        <w:rPr>
-          <w:rFonts w:ascii="Calibri" w:hAnsi="Calibri" w:cs="Calibri"/>
-          <w:sz w:val="28"/>
-          <w:szCs w:val="28"/>
+        <w:spacing w:after="0" w:line="240" w:lineRule="auto"/>
+        <w:rPr>
+          <w:rFonts w:ascii="Calibri" w:eastAsia="Times New Roman" w:hAnsi="Calibri" w:cs="Calibri"/>
+          <w:sz w:val="28"/>
+          <w:szCs w:val="28"/>
+          <w:lang w:eastAsia="en-IN"/>
+        </w:rPr>
+      </w:pPr>
+      <w:r>
+        <w:rPr>
+          <w:rFonts w:ascii="Calibri" w:eastAsia="Times New Roman" w:hAnsi="Calibri" w:cs="Calibri"/>
+          <w:sz w:val="28"/>
+          <w:szCs w:val="28"/>
+          <w:lang w:eastAsia="en-IN"/>
         </w:rPr>
         <w:t xml:space="preserve">-&gt;Ours is a Hybrid framework which is combination of </w:t>
       </w:r>
@@ -58,220 +59,262 @@
       <w:proofErr w:type="gramStart"/>
       <w:r>
         <w:rPr>
-          <w:rFonts w:ascii="Calibri" w:hAnsi="Calibri" w:cs="Calibri"/>
-          <w:sz w:val="28"/>
-          <w:szCs w:val="28"/>
+          <w:rFonts w:ascii="Calibri" w:eastAsia="Times New Roman" w:hAnsi="Calibri" w:cs="Calibri"/>
+          <w:sz w:val="28"/>
+          <w:szCs w:val="28"/>
+          <w:lang w:eastAsia="en-IN"/>
         </w:rPr>
         <w:t>TestNg</w:t>
       </w:r>
       <w:proofErr w:type="spellEnd"/>
       <w:r>
         <w:rPr>
-          <w:rFonts w:ascii="Calibri" w:hAnsi="Calibri" w:cs="Calibri"/>
-          <w:sz w:val="28"/>
-          <w:szCs w:val="28"/>
+          <w:rFonts w:ascii="Calibri" w:eastAsia="Times New Roman" w:hAnsi="Calibri" w:cs="Calibri"/>
+          <w:sz w:val="28"/>
+          <w:szCs w:val="28"/>
+          <w:lang w:eastAsia="en-IN"/>
         </w:rPr>
         <w:t xml:space="preserve"> ,</w:t>
       </w:r>
       <w:proofErr w:type="gramEnd"/>
       <w:r>
         <w:rPr>
-          <w:rFonts w:ascii="Calibri" w:hAnsi="Calibri" w:cs="Calibri"/>
-          <w:sz w:val="28"/>
-          <w:szCs w:val="28"/>
+          <w:rFonts w:ascii="Calibri" w:eastAsia="Times New Roman" w:hAnsi="Calibri" w:cs="Calibri"/>
+          <w:sz w:val="28"/>
+          <w:szCs w:val="28"/>
+          <w:lang w:eastAsia="en-IN"/>
         </w:rPr>
         <w:t xml:space="preserve"> </w:t>
       </w:r>
       <w:proofErr w:type="spellStart"/>
       <w:r>
         <w:rPr>
-          <w:rFonts w:ascii="Calibri" w:hAnsi="Calibri" w:cs="Calibri"/>
-          <w:sz w:val="28"/>
-          <w:szCs w:val="28"/>
+          <w:rFonts w:ascii="Calibri" w:eastAsia="Times New Roman" w:hAnsi="Calibri" w:cs="Calibri"/>
+          <w:sz w:val="28"/>
+          <w:szCs w:val="28"/>
+          <w:lang w:eastAsia="en-IN"/>
         </w:rPr>
         <w:t>DataDrven</w:t>
       </w:r>
       <w:proofErr w:type="spellEnd"/>
       <w:r>
         <w:rPr>
-          <w:rFonts w:ascii="Calibri" w:hAnsi="Calibri" w:cs="Calibri"/>
-          <w:sz w:val="28"/>
-          <w:szCs w:val="28"/>
+          <w:rFonts w:ascii="Calibri" w:eastAsia="Times New Roman" w:hAnsi="Calibri" w:cs="Calibri"/>
+          <w:sz w:val="28"/>
+          <w:szCs w:val="28"/>
+          <w:lang w:eastAsia="en-IN"/>
         </w:rPr>
         <w:t>, POM and Keyword Driven framework.</w:t>
       </w:r>
     </w:p>
     <w:p>
       <w:pPr>
-        <w:pStyle w:val="NormalWeb"/>
-        <w:spacing w:before="0" w:beforeAutospacing="0" w:after="0" w:afterAutospacing="0"/>
-        <w:rPr>
-          <w:rFonts w:ascii="Calibri" w:hAnsi="Calibri" w:cs="Calibri"/>
-          <w:sz w:val="28"/>
-          <w:szCs w:val="28"/>
-        </w:rPr>
-      </w:pPr>
-      <w:r>
-        <w:rPr>
-          <w:rFonts w:ascii="Calibri" w:hAnsi="Calibri" w:cs="Calibri"/>
-          <w:sz w:val="28"/>
-          <w:szCs w:val="28"/>
-        </w:rPr>
-        <w:t xml:space="preserve">-&gt;Our entire framework was built upon maven project. Maven contains </w:t>
-      </w:r>
-      <w:r>
-        <w:rPr>
-          <w:rFonts w:ascii="Calibri" w:hAnsi="Calibri" w:cs="Calibri"/>
-          <w:b/>
-          <w:bCs/>
-          <w:sz w:val="28"/>
-          <w:szCs w:val="28"/>
+        <w:spacing w:after="0" w:line="240" w:lineRule="auto"/>
+        <w:rPr>
+          <w:rFonts w:ascii="Calibri" w:eastAsia="Times New Roman" w:hAnsi="Calibri" w:cs="Calibri"/>
+          <w:sz w:val="28"/>
+          <w:szCs w:val="28"/>
+          <w:lang w:eastAsia="en-IN"/>
+        </w:rPr>
+      </w:pPr>
+      <w:r>
+        <w:rPr>
+          <w:rFonts w:ascii="Calibri" w:eastAsia="Times New Roman" w:hAnsi="Calibri" w:cs="Calibri"/>
+          <w:sz w:val="28"/>
+          <w:szCs w:val="28"/>
+          <w:lang w:eastAsia="en-IN"/>
+        </w:rPr>
+        <w:t xml:space="preserve">-&gt;Our entire framework was built upon </w:t>
+      </w:r>
+      <w:r>
+        <w:rPr>
+          <w:rFonts w:ascii="Calibri" w:eastAsia="Times New Roman" w:hAnsi="Calibri" w:cs="Calibri"/>
+          <w:b/>
+          <w:bCs/>
+          <w:sz w:val="28"/>
+          <w:szCs w:val="28"/>
+          <w:lang w:eastAsia="en-IN"/>
+        </w:rPr>
+        <w:t>maven</w:t>
+      </w:r>
+      <w:r>
+        <w:rPr>
+          <w:rFonts w:ascii="Calibri" w:eastAsia="Times New Roman" w:hAnsi="Calibri" w:cs="Calibri"/>
+          <w:sz w:val="28"/>
+          <w:szCs w:val="28"/>
+          <w:lang w:eastAsia="en-IN"/>
+        </w:rPr>
+        <w:t xml:space="preserve"> project. Maven contains </w:t>
+      </w:r>
+      <w:r>
+        <w:rPr>
+          <w:rFonts w:ascii="Calibri" w:eastAsia="Times New Roman" w:hAnsi="Calibri" w:cs="Calibri"/>
+          <w:b/>
+          <w:bCs/>
+          <w:sz w:val="28"/>
+          <w:szCs w:val="28"/>
+          <w:lang w:eastAsia="en-IN"/>
         </w:rPr>
         <w:t>pom.xml</w:t>
       </w:r>
       <w:r>
         <w:rPr>
-          <w:rFonts w:ascii="Calibri" w:hAnsi="Calibri" w:cs="Calibri"/>
-          <w:sz w:val="28"/>
-          <w:szCs w:val="28"/>
+          <w:rFonts w:ascii="Calibri" w:eastAsia="Times New Roman" w:hAnsi="Calibri" w:cs="Calibri"/>
+          <w:sz w:val="28"/>
+          <w:szCs w:val="28"/>
+          <w:lang w:eastAsia="en-IN"/>
         </w:rPr>
         <w:t xml:space="preserve"> file which includes maven sure fire plugin and maven compiler plugin and all the dependencies (</w:t>
       </w:r>
       <w:proofErr w:type="spellStart"/>
       <w:r>
         <w:rPr>
-          <w:rFonts w:ascii="Calibri" w:hAnsi="Calibri" w:cs="Calibri"/>
-          <w:sz w:val="28"/>
-          <w:szCs w:val="28"/>
+          <w:rFonts w:ascii="Calibri" w:eastAsia="Times New Roman" w:hAnsi="Calibri" w:cs="Calibri"/>
+          <w:sz w:val="28"/>
+          <w:szCs w:val="28"/>
+          <w:lang w:eastAsia="en-IN"/>
         </w:rPr>
         <w:t>testNg</w:t>
       </w:r>
       <w:proofErr w:type="spellEnd"/>
       <w:r>
         <w:rPr>
-          <w:rFonts w:ascii="Calibri" w:hAnsi="Calibri" w:cs="Calibri"/>
-          <w:sz w:val="28"/>
-          <w:szCs w:val="28"/>
+          <w:rFonts w:ascii="Calibri" w:eastAsia="Times New Roman" w:hAnsi="Calibri" w:cs="Calibri"/>
+          <w:sz w:val="28"/>
+          <w:szCs w:val="28"/>
+          <w:lang w:eastAsia="en-IN"/>
         </w:rPr>
         <w:t xml:space="preserve">, Apache POI, Selenium-java, Extent </w:t>
       </w:r>
       <w:proofErr w:type="gramStart"/>
       <w:r>
         <w:rPr>
-          <w:rFonts w:ascii="Calibri" w:hAnsi="Calibri" w:cs="Calibri"/>
-          <w:sz w:val="28"/>
-          <w:szCs w:val="28"/>
+          <w:rFonts w:ascii="Calibri" w:eastAsia="Times New Roman" w:hAnsi="Calibri" w:cs="Calibri"/>
+          <w:sz w:val="28"/>
+          <w:szCs w:val="28"/>
+          <w:lang w:eastAsia="en-IN"/>
         </w:rPr>
         <w:t>Report ,</w:t>
       </w:r>
       <w:proofErr w:type="gramEnd"/>
       <w:r>
         <w:rPr>
-          <w:rFonts w:ascii="Calibri" w:hAnsi="Calibri" w:cs="Calibri"/>
-          <w:sz w:val="28"/>
-          <w:szCs w:val="28"/>
+          <w:rFonts w:ascii="Calibri" w:eastAsia="Times New Roman" w:hAnsi="Calibri" w:cs="Calibri"/>
+          <w:sz w:val="28"/>
+          <w:szCs w:val="28"/>
+          <w:lang w:eastAsia="en-IN"/>
         </w:rPr>
         <w:t xml:space="preserve">  </w:t>
       </w:r>
       <w:proofErr w:type="spellStart"/>
       <w:r>
         <w:rPr>
-          <w:rFonts w:ascii="Calibri" w:hAnsi="Calibri" w:cs="Calibri"/>
-          <w:sz w:val="28"/>
-          <w:szCs w:val="28"/>
+          <w:rFonts w:ascii="Calibri" w:eastAsia="Times New Roman" w:hAnsi="Calibri" w:cs="Calibri"/>
+          <w:sz w:val="28"/>
+          <w:szCs w:val="28"/>
+          <w:lang w:eastAsia="en-IN"/>
         </w:rPr>
         <w:t>htmlunit</w:t>
       </w:r>
       <w:proofErr w:type="spellEnd"/>
       <w:r>
         <w:rPr>
-          <w:rFonts w:ascii="Calibri" w:hAnsi="Calibri" w:cs="Calibri"/>
-          <w:sz w:val="28"/>
-          <w:szCs w:val="28"/>
+          <w:rFonts w:ascii="Calibri" w:eastAsia="Times New Roman" w:hAnsi="Calibri" w:cs="Calibri"/>
+          <w:sz w:val="28"/>
+          <w:szCs w:val="28"/>
+          <w:lang w:eastAsia="en-IN"/>
         </w:rPr>
         <w:t>-driver (headless) , WebDriver Manager ,  ojdbc6 and API (</w:t>
       </w:r>
       <w:proofErr w:type="spellStart"/>
       <w:r>
         <w:rPr>
-          <w:rFonts w:ascii="Calibri" w:hAnsi="Calibri" w:cs="Calibri"/>
-          <w:sz w:val="28"/>
-          <w:szCs w:val="28"/>
+          <w:rFonts w:ascii="Calibri" w:eastAsia="Times New Roman" w:hAnsi="Calibri" w:cs="Calibri"/>
+          <w:sz w:val="28"/>
+          <w:szCs w:val="28"/>
+          <w:lang w:eastAsia="en-IN"/>
         </w:rPr>
         <w:t>groupId</w:t>
       </w:r>
       <w:proofErr w:type="spellEnd"/>
       <w:r>
         <w:rPr>
-          <w:rFonts w:ascii="Calibri" w:hAnsi="Calibri" w:cs="Calibri"/>
-          <w:sz w:val="28"/>
-          <w:szCs w:val="28"/>
+          <w:rFonts w:ascii="Calibri" w:eastAsia="Times New Roman" w:hAnsi="Calibri" w:cs="Calibri"/>
+          <w:sz w:val="28"/>
+          <w:szCs w:val="28"/>
+          <w:lang w:eastAsia="en-IN"/>
         </w:rPr>
         <w:t xml:space="preserve"> , </w:t>
       </w:r>
       <w:proofErr w:type="spellStart"/>
       <w:r>
         <w:rPr>
-          <w:rFonts w:ascii="Calibri" w:hAnsi="Calibri" w:cs="Calibri"/>
-          <w:sz w:val="28"/>
-          <w:szCs w:val="28"/>
+          <w:rFonts w:ascii="Calibri" w:eastAsia="Times New Roman" w:hAnsi="Calibri" w:cs="Calibri"/>
+          <w:sz w:val="28"/>
+          <w:szCs w:val="28"/>
+          <w:lang w:eastAsia="en-IN"/>
         </w:rPr>
         <w:t>artifactId</w:t>
       </w:r>
       <w:proofErr w:type="spellEnd"/>
       <w:r>
         <w:rPr>
-          <w:rFonts w:ascii="Calibri" w:hAnsi="Calibri" w:cs="Calibri"/>
-          <w:sz w:val="28"/>
-          <w:szCs w:val="28"/>
+          <w:rFonts w:ascii="Calibri" w:eastAsia="Times New Roman" w:hAnsi="Calibri" w:cs="Calibri"/>
+          <w:sz w:val="28"/>
+          <w:szCs w:val="28"/>
+          <w:lang w:eastAsia="en-IN"/>
         </w:rPr>
         <w:t xml:space="preserve"> and version for each dependency are included inside dependencies tag by connecting to maven repository)</w:t>
       </w:r>
     </w:p>
     <w:p>
       <w:pPr>
-        <w:pStyle w:val="NormalWeb"/>
-        <w:spacing w:before="0" w:beforeAutospacing="0" w:after="0" w:afterAutospacing="0"/>
-        <w:rPr>
-          <w:rFonts w:ascii="Calibri" w:hAnsi="Calibri" w:cs="Calibri"/>
-          <w:sz w:val="28"/>
-          <w:szCs w:val="28"/>
-        </w:rPr>
-      </w:pPr>
-      <w:r>
-        <w:rPr>
-          <w:rFonts w:ascii="Calibri" w:hAnsi="Calibri" w:cs="Calibri"/>
-          <w:b/>
-          <w:bCs/>
-          <w:sz w:val="28"/>
-          <w:szCs w:val="28"/>
+        <w:spacing w:after="0" w:line="240" w:lineRule="auto"/>
+        <w:rPr>
+          <w:rFonts w:ascii="Calibri" w:eastAsia="Times New Roman" w:hAnsi="Calibri" w:cs="Calibri"/>
+          <w:sz w:val="28"/>
+          <w:szCs w:val="28"/>
+          <w:lang w:eastAsia="en-IN"/>
+        </w:rPr>
+      </w:pPr>
+      <w:r>
+        <w:rPr>
+          <w:rFonts w:ascii="Calibri" w:eastAsia="Times New Roman" w:hAnsi="Calibri" w:cs="Calibri"/>
+          <w:b/>
+          <w:bCs/>
+          <w:sz w:val="28"/>
+          <w:szCs w:val="28"/>
+          <w:lang w:eastAsia="en-IN"/>
         </w:rPr>
         <w:t>Modules</w:t>
       </w:r>
       <w:r>
         <w:rPr>
-          <w:rFonts w:ascii="Calibri" w:hAnsi="Calibri" w:cs="Calibri"/>
-          <w:sz w:val="28"/>
-          <w:szCs w:val="28"/>
+          <w:rFonts w:ascii="Calibri" w:eastAsia="Times New Roman" w:hAnsi="Calibri" w:cs="Calibri"/>
+          <w:sz w:val="28"/>
+          <w:szCs w:val="28"/>
+          <w:lang w:eastAsia="en-IN"/>
         </w:rPr>
         <w:t xml:space="preserve"> / </w:t>
       </w:r>
       <w:proofErr w:type="gramStart"/>
       <w:r>
         <w:rPr>
-          <w:rFonts w:ascii="Calibri" w:hAnsi="Calibri" w:cs="Calibri"/>
-          <w:b/>
-          <w:bCs/>
-          <w:sz w:val="28"/>
-          <w:szCs w:val="28"/>
+          <w:rFonts w:ascii="Calibri" w:eastAsia="Times New Roman" w:hAnsi="Calibri" w:cs="Calibri"/>
+          <w:b/>
+          <w:bCs/>
+          <w:sz w:val="28"/>
+          <w:szCs w:val="28"/>
+          <w:lang w:eastAsia="en-IN"/>
         </w:rPr>
         <w:t>Structure</w:t>
       </w:r>
       <w:r>
         <w:rPr>
-          <w:rFonts w:ascii="Calibri" w:hAnsi="Calibri" w:cs="Calibri"/>
-          <w:sz w:val="28"/>
-          <w:szCs w:val="28"/>
+          <w:rFonts w:ascii="Calibri" w:eastAsia="Times New Roman" w:hAnsi="Calibri" w:cs="Calibri"/>
+          <w:sz w:val="28"/>
+          <w:szCs w:val="28"/>
+          <w:lang w:eastAsia="en-IN"/>
         </w:rPr>
         <w:t xml:space="preserve"> :</w:t>
       </w:r>
@@ -279,121 +322,132 @@
     </w:p>
     <w:p>
       <w:pPr>
-        <w:pStyle w:val="NormalWeb"/>
-        <w:spacing w:before="0" w:beforeAutospacing="0" w:after="0" w:afterAutospacing="0"/>
-        <w:rPr>
-          <w:rFonts w:ascii="Calibri" w:hAnsi="Calibri" w:cs="Calibri"/>
-          <w:sz w:val="28"/>
-          <w:szCs w:val="28"/>
-        </w:rPr>
-      </w:pPr>
-      <w:proofErr w:type="spellStart"/>
-      <w:r>
-        <w:rPr>
-          <w:rFonts w:ascii="Calibri" w:hAnsi="Calibri" w:cs="Calibri"/>
+        <w:spacing w:after="0" w:line="240" w:lineRule="auto"/>
+        <w:rPr>
+          <w:rFonts w:ascii="Calibri" w:eastAsia="Times New Roman" w:hAnsi="Calibri" w:cs="Calibri"/>
+          <w:sz w:val="28"/>
+          <w:szCs w:val="28"/>
+          <w:lang w:eastAsia="en-IN"/>
+        </w:rPr>
+      </w:pPr>
+      <w:proofErr w:type="spellStart"/>
+      <w:r>
+        <w:rPr>
+          <w:rFonts w:ascii="Calibri" w:eastAsia="Times New Roman" w:hAnsi="Calibri" w:cs="Calibri"/>
           <w:sz w:val="28"/>
           <w:szCs w:val="28"/>
           <w:highlight w:val="green"/>
+          <w:lang w:eastAsia="en-IN"/>
         </w:rPr>
         <w:t>src</w:t>
       </w:r>
       <w:proofErr w:type="spellEnd"/>
       <w:r>
         <w:rPr>
-          <w:rFonts w:ascii="Calibri" w:hAnsi="Calibri" w:cs="Calibri"/>
+          <w:rFonts w:ascii="Calibri" w:eastAsia="Times New Roman" w:hAnsi="Calibri" w:cs="Calibri"/>
           <w:sz w:val="28"/>
           <w:szCs w:val="28"/>
           <w:highlight w:val="green"/>
+          <w:lang w:eastAsia="en-IN"/>
         </w:rPr>
         <w:t>/test/java</w:t>
       </w:r>
       <w:r>
         <w:rPr>
-          <w:rFonts w:ascii="Calibri" w:hAnsi="Calibri" w:cs="Calibri"/>
-          <w:sz w:val="28"/>
-          <w:szCs w:val="28"/>
+          <w:rFonts w:ascii="Calibri" w:eastAsia="Times New Roman" w:hAnsi="Calibri" w:cs="Calibri"/>
+          <w:sz w:val="28"/>
+          <w:szCs w:val="28"/>
+          <w:lang w:eastAsia="en-IN"/>
         </w:rPr>
         <w:t xml:space="preserve"> -&gt; All java files (</w:t>
       </w:r>
       <w:proofErr w:type="spellStart"/>
       <w:r>
         <w:rPr>
-          <w:rFonts w:ascii="Calibri" w:hAnsi="Calibri" w:cs="Calibri"/>
-          <w:sz w:val="28"/>
-          <w:szCs w:val="28"/>
+          <w:rFonts w:ascii="Calibri" w:eastAsia="Times New Roman" w:hAnsi="Calibri" w:cs="Calibri"/>
+          <w:sz w:val="28"/>
+          <w:szCs w:val="28"/>
+          <w:lang w:eastAsia="en-IN"/>
         </w:rPr>
         <w:t>testNg</w:t>
       </w:r>
       <w:proofErr w:type="spellEnd"/>
       <w:r>
         <w:rPr>
-          <w:rFonts w:ascii="Calibri" w:hAnsi="Calibri" w:cs="Calibri"/>
-          <w:sz w:val="28"/>
-          <w:szCs w:val="28"/>
+          <w:rFonts w:ascii="Calibri" w:eastAsia="Times New Roman" w:hAnsi="Calibri" w:cs="Calibri"/>
+          <w:sz w:val="28"/>
+          <w:szCs w:val="28"/>
+          <w:lang w:eastAsia="en-IN"/>
         </w:rPr>
         <w:t xml:space="preserve"> and Java) are placed in respective </w:t>
       </w:r>
       <w:proofErr w:type="gramStart"/>
       <w:r>
         <w:rPr>
-          <w:rFonts w:ascii="Calibri" w:hAnsi="Calibri" w:cs="Calibri"/>
-          <w:sz w:val="28"/>
-          <w:szCs w:val="28"/>
+          <w:rFonts w:ascii="Calibri" w:eastAsia="Times New Roman" w:hAnsi="Calibri" w:cs="Calibri"/>
+          <w:sz w:val="28"/>
+          <w:szCs w:val="28"/>
+          <w:lang w:eastAsia="en-IN"/>
         </w:rPr>
         <w:t>packages(</w:t>
       </w:r>
       <w:proofErr w:type="gramEnd"/>
       <w:r>
         <w:rPr>
-          <w:rFonts w:ascii="Calibri" w:hAnsi="Calibri" w:cs="Calibri"/>
-          <w:sz w:val="28"/>
-          <w:szCs w:val="28"/>
+          <w:rFonts w:ascii="Calibri" w:eastAsia="Times New Roman" w:hAnsi="Calibri" w:cs="Calibri"/>
+          <w:sz w:val="28"/>
+          <w:szCs w:val="28"/>
+          <w:lang w:eastAsia="en-IN"/>
         </w:rPr>
         <w:t>module names)</w:t>
       </w:r>
     </w:p>
     <w:p>
       <w:pPr>
-        <w:pStyle w:val="NormalWeb"/>
-        <w:spacing w:before="0" w:beforeAutospacing="0" w:after="0" w:afterAutospacing="0"/>
-        <w:rPr>
-          <w:rFonts w:ascii="Calibri" w:hAnsi="Calibri" w:cs="Calibri"/>
-          <w:sz w:val="28"/>
-          <w:szCs w:val="28"/>
-        </w:rPr>
-      </w:pPr>
-      <w:r>
-        <w:rPr>
-          <w:rFonts w:ascii="Calibri" w:hAnsi="Calibri" w:cs="Calibri"/>
-          <w:sz w:val="28"/>
-          <w:szCs w:val="28"/>
+        <w:spacing w:after="0" w:line="240" w:lineRule="auto"/>
+        <w:rPr>
+          <w:rFonts w:ascii="Calibri" w:eastAsia="Times New Roman" w:hAnsi="Calibri" w:cs="Calibri"/>
+          <w:sz w:val="28"/>
+          <w:szCs w:val="28"/>
+          <w:lang w:eastAsia="en-IN"/>
+        </w:rPr>
+      </w:pPr>
+      <w:r>
+        <w:rPr>
+          <w:rFonts w:ascii="Calibri" w:eastAsia="Times New Roman" w:hAnsi="Calibri" w:cs="Calibri"/>
+          <w:sz w:val="28"/>
+          <w:szCs w:val="28"/>
+          <w:lang w:eastAsia="en-IN"/>
         </w:rPr>
         <w:t xml:space="preserve">    -&gt;</w:t>
       </w:r>
       <w:proofErr w:type="spellStart"/>
       <w:r>
         <w:rPr>
-          <w:rFonts w:ascii="Calibri" w:hAnsi="Calibri" w:cs="Calibri"/>
-          <w:sz w:val="28"/>
-          <w:szCs w:val="28"/>
+          <w:rFonts w:ascii="Calibri" w:eastAsia="Times New Roman" w:hAnsi="Calibri" w:cs="Calibri"/>
+          <w:sz w:val="28"/>
+          <w:szCs w:val="28"/>
+          <w:lang w:eastAsia="en-IN"/>
         </w:rPr>
         <w:t>utiltiy</w:t>
       </w:r>
       <w:proofErr w:type="spellEnd"/>
       <w:r>
         <w:rPr>
-          <w:rFonts w:ascii="Calibri" w:hAnsi="Calibri" w:cs="Calibri"/>
-          <w:sz w:val="28"/>
-          <w:szCs w:val="28"/>
+          <w:rFonts w:ascii="Calibri" w:eastAsia="Times New Roman" w:hAnsi="Calibri" w:cs="Calibri"/>
+          <w:sz w:val="28"/>
+          <w:szCs w:val="28"/>
+          <w:lang w:eastAsia="en-IN"/>
         </w:rPr>
         <w:t xml:space="preserve"> package </w:t>
       </w:r>
       <w:proofErr w:type="gramStart"/>
       <w:r>
         <w:rPr>
-          <w:rFonts w:ascii="Calibri" w:hAnsi="Calibri" w:cs="Calibri"/>
-          <w:sz w:val="28"/>
-          <w:szCs w:val="28"/>
+          <w:rFonts w:ascii="Calibri" w:eastAsia="Times New Roman" w:hAnsi="Calibri" w:cs="Calibri"/>
+          <w:sz w:val="28"/>
+          <w:szCs w:val="28"/>
+          <w:lang w:eastAsia="en-IN"/>
         </w:rPr>
         <w:t>contain :</w:t>
       </w:r>
@@ -401,890 +455,934 @@
     </w:p>
     <w:p>
       <w:pPr>
-        <w:pStyle w:val="NormalWeb"/>
-        <w:spacing w:before="0" w:beforeAutospacing="0" w:after="0" w:afterAutospacing="0"/>
+        <w:spacing w:after="0" w:line="240" w:lineRule="auto"/>
         <w:ind w:left="540"/>
         <w:rPr>
-          <w:rFonts w:ascii="Calibri" w:hAnsi="Calibri" w:cs="Calibri"/>
-          <w:sz w:val="28"/>
-          <w:szCs w:val="28"/>
-        </w:rPr>
-      </w:pPr>
-      <w:r>
-        <w:rPr>
-          <w:rFonts w:ascii="Calibri" w:hAnsi="Calibri" w:cs="Calibri"/>
-          <w:sz w:val="28"/>
-          <w:szCs w:val="28"/>
+          <w:rFonts w:ascii="Calibri" w:eastAsia="Times New Roman" w:hAnsi="Calibri" w:cs="Calibri"/>
+          <w:sz w:val="28"/>
+          <w:szCs w:val="28"/>
+          <w:lang w:eastAsia="en-IN"/>
+        </w:rPr>
+      </w:pPr>
+      <w:r>
+        <w:rPr>
+          <w:rFonts w:ascii="Calibri" w:eastAsia="Times New Roman" w:hAnsi="Calibri" w:cs="Calibri"/>
+          <w:sz w:val="28"/>
+          <w:szCs w:val="28"/>
+          <w:lang w:eastAsia="en-IN"/>
         </w:rPr>
         <w:t>1.</w:t>
       </w:r>
       <w:r>
         <w:rPr>
-          <w:rFonts w:ascii="Calibri" w:hAnsi="Calibri" w:cs="Calibri"/>
-          <w:b/>
-          <w:bCs/>
-          <w:sz w:val="28"/>
-          <w:szCs w:val="28"/>
+          <w:rFonts w:ascii="Calibri" w:eastAsia="Times New Roman" w:hAnsi="Calibri" w:cs="Calibri"/>
+          <w:b/>
+          <w:bCs/>
+          <w:sz w:val="28"/>
+          <w:szCs w:val="28"/>
+          <w:lang w:eastAsia="en-IN"/>
         </w:rPr>
         <w:t xml:space="preserve">libray business </w:t>
       </w:r>
       <w:proofErr w:type="gramStart"/>
       <w:r>
         <w:rPr>
-          <w:rFonts w:ascii="Calibri" w:hAnsi="Calibri" w:cs="Calibri"/>
-          <w:b/>
-          <w:bCs/>
-          <w:sz w:val="28"/>
-          <w:szCs w:val="28"/>
+          <w:rFonts w:ascii="Calibri" w:eastAsia="Times New Roman" w:hAnsi="Calibri" w:cs="Calibri"/>
+          <w:b/>
+          <w:bCs/>
+          <w:sz w:val="28"/>
+          <w:szCs w:val="28"/>
+          <w:lang w:eastAsia="en-IN"/>
         </w:rPr>
         <w:t>functions</w:t>
       </w:r>
       <w:r>
         <w:rPr>
-          <w:rFonts w:ascii="Calibri" w:hAnsi="Calibri" w:cs="Calibri"/>
-          <w:sz w:val="28"/>
-          <w:szCs w:val="28"/>
+          <w:rFonts w:ascii="Calibri" w:eastAsia="Times New Roman" w:hAnsi="Calibri" w:cs="Calibri"/>
+          <w:sz w:val="28"/>
+          <w:szCs w:val="28"/>
+          <w:lang w:eastAsia="en-IN"/>
         </w:rPr>
         <w:t xml:space="preserve"> :</w:t>
       </w:r>
       <w:proofErr w:type="gramEnd"/>
       <w:r>
         <w:rPr>
-          <w:rFonts w:ascii="Calibri" w:hAnsi="Calibri" w:cs="Calibri"/>
-          <w:sz w:val="28"/>
-          <w:szCs w:val="28"/>
+          <w:rFonts w:ascii="Calibri" w:eastAsia="Times New Roman" w:hAnsi="Calibri" w:cs="Calibri"/>
+          <w:sz w:val="28"/>
+          <w:szCs w:val="28"/>
+          <w:lang w:eastAsia="en-IN"/>
         </w:rPr>
         <w:t xml:space="preserve"> All common functions that are used across the project like </w:t>
       </w:r>
       <w:proofErr w:type="spellStart"/>
       <w:r>
         <w:rPr>
-          <w:rFonts w:ascii="Calibri" w:hAnsi="Calibri" w:cs="Calibri"/>
-          <w:sz w:val="28"/>
-          <w:szCs w:val="28"/>
+          <w:rFonts w:ascii="Calibri" w:eastAsia="Times New Roman" w:hAnsi="Calibri" w:cs="Calibri"/>
+          <w:sz w:val="28"/>
+          <w:szCs w:val="28"/>
+          <w:lang w:eastAsia="en-IN"/>
         </w:rPr>
         <w:t>ReadingPropertyFile</w:t>
       </w:r>
       <w:proofErr w:type="spellEnd"/>
       <w:r>
         <w:rPr>
-          <w:rFonts w:ascii="Calibri" w:hAnsi="Calibri" w:cs="Calibri"/>
-          <w:sz w:val="28"/>
-          <w:szCs w:val="28"/>
+          <w:rFonts w:ascii="Calibri" w:eastAsia="Times New Roman" w:hAnsi="Calibri" w:cs="Calibri"/>
+          <w:sz w:val="28"/>
+          <w:szCs w:val="28"/>
+          <w:lang w:eastAsia="en-IN"/>
         </w:rPr>
         <w:t xml:space="preserve">, </w:t>
       </w:r>
       <w:proofErr w:type="spellStart"/>
       <w:r>
         <w:rPr>
-          <w:rFonts w:ascii="Calibri" w:hAnsi="Calibri" w:cs="Calibri"/>
-          <w:sz w:val="28"/>
-          <w:szCs w:val="28"/>
+          <w:rFonts w:ascii="Calibri" w:eastAsia="Times New Roman" w:hAnsi="Calibri" w:cs="Calibri"/>
+          <w:sz w:val="28"/>
+          <w:szCs w:val="28"/>
+          <w:lang w:eastAsia="en-IN"/>
         </w:rPr>
         <w:t>LaunchBrowser</w:t>
       </w:r>
       <w:proofErr w:type="spellEnd"/>
       <w:r>
         <w:rPr>
-          <w:rFonts w:ascii="Calibri" w:hAnsi="Calibri" w:cs="Calibri"/>
-          <w:sz w:val="28"/>
-          <w:szCs w:val="28"/>
+          <w:rFonts w:ascii="Calibri" w:eastAsia="Times New Roman" w:hAnsi="Calibri" w:cs="Calibri"/>
+          <w:sz w:val="28"/>
+          <w:szCs w:val="28"/>
+          <w:lang w:eastAsia="en-IN"/>
         </w:rPr>
         <w:t xml:space="preserve">, </w:t>
       </w:r>
       <w:proofErr w:type="spellStart"/>
       <w:r>
         <w:rPr>
-          <w:rFonts w:ascii="Calibri" w:hAnsi="Calibri" w:cs="Calibri"/>
-          <w:sz w:val="28"/>
-          <w:szCs w:val="28"/>
+          <w:rFonts w:ascii="Calibri" w:eastAsia="Times New Roman" w:hAnsi="Calibri" w:cs="Calibri"/>
+          <w:sz w:val="28"/>
+          <w:szCs w:val="28"/>
+          <w:lang w:eastAsia="en-IN"/>
         </w:rPr>
         <w:t>StartExtentReports</w:t>
       </w:r>
       <w:proofErr w:type="spellEnd"/>
       <w:r>
         <w:rPr>
-          <w:rFonts w:ascii="Calibri" w:hAnsi="Calibri" w:cs="Calibri"/>
-          <w:sz w:val="28"/>
-          <w:szCs w:val="28"/>
+          <w:rFonts w:ascii="Calibri" w:eastAsia="Times New Roman" w:hAnsi="Calibri" w:cs="Calibri"/>
+          <w:sz w:val="28"/>
+          <w:szCs w:val="28"/>
+          <w:lang w:eastAsia="en-IN"/>
         </w:rPr>
         <w:t xml:space="preserve">, </w:t>
       </w:r>
       <w:proofErr w:type="spellStart"/>
       <w:r>
         <w:rPr>
-          <w:rFonts w:ascii="Calibri" w:hAnsi="Calibri" w:cs="Calibri"/>
-          <w:sz w:val="28"/>
-          <w:szCs w:val="28"/>
-        </w:rPr>
-        <w:t>WaitForPAgeToLoad</w:t>
-      </w:r>
-      <w:proofErr w:type="spellEnd"/>
-      <w:r>
-        <w:rPr>
-          <w:rFonts w:ascii="Calibri" w:hAnsi="Calibri" w:cs="Calibri"/>
-          <w:sz w:val="28"/>
-          <w:szCs w:val="28"/>
+          <w:rFonts w:ascii="Calibri" w:eastAsia="Times New Roman" w:hAnsi="Calibri" w:cs="Calibri"/>
+          <w:sz w:val="28"/>
+          <w:szCs w:val="28"/>
+          <w:lang w:eastAsia="en-IN"/>
+        </w:rPr>
+        <w:t>WaitForPageToLoad</w:t>
+      </w:r>
+      <w:proofErr w:type="spellEnd"/>
+      <w:r>
+        <w:rPr>
+          <w:rFonts w:ascii="Calibri" w:eastAsia="Times New Roman" w:hAnsi="Calibri" w:cs="Calibri"/>
+          <w:sz w:val="28"/>
+          <w:szCs w:val="28"/>
+          <w:lang w:eastAsia="en-IN"/>
         </w:rPr>
         <w:t xml:space="preserve">, </w:t>
       </w:r>
       <w:proofErr w:type="spellStart"/>
       <w:r>
         <w:rPr>
-          <w:rFonts w:ascii="Calibri" w:hAnsi="Calibri" w:cs="Calibri"/>
-          <w:sz w:val="28"/>
-          <w:szCs w:val="28"/>
+          <w:rFonts w:ascii="Calibri" w:eastAsia="Times New Roman" w:hAnsi="Calibri" w:cs="Calibri"/>
+          <w:sz w:val="28"/>
+          <w:szCs w:val="28"/>
+          <w:lang w:eastAsia="en-IN"/>
         </w:rPr>
         <w:t>ScreenShot</w:t>
       </w:r>
       <w:proofErr w:type="spellEnd"/>
       <w:r>
         <w:rPr>
-          <w:rFonts w:ascii="Calibri" w:hAnsi="Calibri" w:cs="Calibri"/>
-          <w:sz w:val="28"/>
-          <w:szCs w:val="28"/>
+          <w:rFonts w:ascii="Calibri" w:eastAsia="Times New Roman" w:hAnsi="Calibri" w:cs="Calibri"/>
+          <w:sz w:val="28"/>
+          <w:szCs w:val="28"/>
+          <w:lang w:eastAsia="en-IN"/>
         </w:rPr>
         <w:t xml:space="preserve">, </w:t>
       </w:r>
       <w:proofErr w:type="spellStart"/>
       <w:r>
         <w:rPr>
-          <w:rFonts w:ascii="Calibri" w:hAnsi="Calibri" w:cs="Calibri"/>
-          <w:sz w:val="28"/>
-          <w:szCs w:val="28"/>
+          <w:rFonts w:ascii="Calibri" w:eastAsia="Times New Roman" w:hAnsi="Calibri" w:cs="Calibri"/>
+          <w:sz w:val="28"/>
+          <w:szCs w:val="28"/>
+          <w:lang w:eastAsia="en-IN"/>
         </w:rPr>
         <w:t>SelectValueFromDropDown</w:t>
       </w:r>
       <w:proofErr w:type="spellEnd"/>
       <w:r>
         <w:rPr>
-          <w:rFonts w:ascii="Calibri" w:hAnsi="Calibri" w:cs="Calibri"/>
-          <w:sz w:val="28"/>
-          <w:szCs w:val="28"/>
+          <w:rFonts w:ascii="Calibri" w:eastAsia="Times New Roman" w:hAnsi="Calibri" w:cs="Calibri"/>
+          <w:sz w:val="28"/>
+          <w:szCs w:val="28"/>
+          <w:lang w:eastAsia="en-IN"/>
         </w:rPr>
         <w:t xml:space="preserve">, DoubleClick, </w:t>
       </w:r>
       <w:proofErr w:type="spellStart"/>
       <w:r>
         <w:rPr>
-          <w:rFonts w:ascii="Calibri" w:hAnsi="Calibri" w:cs="Calibri"/>
-          <w:sz w:val="28"/>
-          <w:szCs w:val="28"/>
+          <w:rFonts w:ascii="Calibri" w:eastAsia="Times New Roman" w:hAnsi="Calibri" w:cs="Calibri"/>
+          <w:sz w:val="28"/>
+          <w:szCs w:val="28"/>
+          <w:lang w:eastAsia="en-IN"/>
         </w:rPr>
         <w:t>ContextClick</w:t>
       </w:r>
       <w:proofErr w:type="spellEnd"/>
       <w:r>
         <w:rPr>
-          <w:rFonts w:ascii="Calibri" w:hAnsi="Calibri" w:cs="Calibri"/>
-          <w:sz w:val="28"/>
-          <w:szCs w:val="28"/>
+          <w:rFonts w:ascii="Calibri" w:eastAsia="Times New Roman" w:hAnsi="Calibri" w:cs="Calibri"/>
+          <w:sz w:val="28"/>
+          <w:szCs w:val="28"/>
+          <w:lang w:eastAsia="en-IN"/>
         </w:rPr>
         <w:t xml:space="preserve"> (Right click), </w:t>
       </w:r>
       <w:proofErr w:type="spellStart"/>
       <w:r>
         <w:rPr>
-          <w:rFonts w:ascii="Calibri" w:hAnsi="Calibri" w:cs="Calibri"/>
-          <w:sz w:val="28"/>
-          <w:szCs w:val="28"/>
+          <w:rFonts w:ascii="Calibri" w:eastAsia="Times New Roman" w:hAnsi="Calibri" w:cs="Calibri"/>
+          <w:sz w:val="28"/>
+          <w:szCs w:val="28"/>
+          <w:lang w:eastAsia="en-IN"/>
         </w:rPr>
         <w:t>SwitchToFrame</w:t>
       </w:r>
       <w:proofErr w:type="spellEnd"/>
       <w:r>
         <w:rPr>
-          <w:rFonts w:ascii="Calibri" w:hAnsi="Calibri" w:cs="Calibri"/>
-          <w:sz w:val="28"/>
-          <w:szCs w:val="28"/>
+          <w:rFonts w:ascii="Calibri" w:eastAsia="Times New Roman" w:hAnsi="Calibri" w:cs="Calibri"/>
+          <w:sz w:val="28"/>
+          <w:szCs w:val="28"/>
+          <w:lang w:eastAsia="en-IN"/>
         </w:rPr>
         <w:t xml:space="preserve">, </w:t>
       </w:r>
       <w:proofErr w:type="spellStart"/>
       <w:r>
         <w:rPr>
-          <w:rFonts w:ascii="Calibri" w:hAnsi="Calibri" w:cs="Calibri"/>
-          <w:sz w:val="28"/>
-          <w:szCs w:val="28"/>
+          <w:rFonts w:ascii="Calibri" w:eastAsia="Times New Roman" w:hAnsi="Calibri" w:cs="Calibri"/>
+          <w:sz w:val="28"/>
+          <w:szCs w:val="28"/>
+          <w:lang w:eastAsia="en-IN"/>
         </w:rPr>
         <w:t>ScrollDown</w:t>
       </w:r>
       <w:proofErr w:type="spellEnd"/>
       <w:r>
         <w:rPr>
-          <w:rFonts w:ascii="Calibri" w:hAnsi="Calibri" w:cs="Calibri"/>
-          <w:sz w:val="28"/>
-          <w:szCs w:val="28"/>
+          <w:rFonts w:ascii="Calibri" w:eastAsia="Times New Roman" w:hAnsi="Calibri" w:cs="Calibri"/>
+          <w:sz w:val="28"/>
+          <w:szCs w:val="28"/>
+          <w:lang w:eastAsia="en-IN"/>
         </w:rPr>
         <w:t xml:space="preserve">, </w:t>
       </w:r>
       <w:proofErr w:type="spellStart"/>
       <w:r>
         <w:rPr>
-          <w:rFonts w:ascii="Calibri" w:hAnsi="Calibri" w:cs="Calibri"/>
-          <w:sz w:val="28"/>
-          <w:szCs w:val="28"/>
+          <w:rFonts w:ascii="Calibri" w:eastAsia="Times New Roman" w:hAnsi="Calibri" w:cs="Calibri"/>
+          <w:sz w:val="28"/>
+          <w:szCs w:val="28"/>
+          <w:lang w:eastAsia="en-IN"/>
         </w:rPr>
         <w:t>ScrollIntoView</w:t>
       </w:r>
       <w:proofErr w:type="spellEnd"/>
       <w:r>
         <w:rPr>
-          <w:rFonts w:ascii="Calibri" w:hAnsi="Calibri" w:cs="Calibri"/>
-          <w:sz w:val="28"/>
-          <w:szCs w:val="28"/>
+          <w:rFonts w:ascii="Calibri" w:eastAsia="Times New Roman" w:hAnsi="Calibri" w:cs="Calibri"/>
+          <w:sz w:val="28"/>
+          <w:szCs w:val="28"/>
+          <w:lang w:eastAsia="en-IN"/>
         </w:rPr>
         <w:t xml:space="preserve">, </w:t>
       </w:r>
       <w:proofErr w:type="spellStart"/>
       <w:r>
         <w:rPr>
-          <w:rFonts w:ascii="Calibri" w:hAnsi="Calibri" w:cs="Calibri"/>
-          <w:sz w:val="28"/>
-          <w:szCs w:val="28"/>
+          <w:rFonts w:ascii="Calibri" w:eastAsia="Times New Roman" w:hAnsi="Calibri" w:cs="Calibri"/>
+          <w:sz w:val="28"/>
+          <w:szCs w:val="28"/>
+          <w:lang w:eastAsia="en-IN"/>
         </w:rPr>
         <w:t>findElement</w:t>
       </w:r>
       <w:proofErr w:type="spellEnd"/>
       <w:r>
         <w:rPr>
-          <w:rFonts w:ascii="Calibri" w:hAnsi="Calibri" w:cs="Calibri"/>
-          <w:sz w:val="28"/>
-          <w:szCs w:val="28"/>
-        </w:rPr>
-        <w:t xml:space="preserve"> which accept locator type, </w:t>
-      </w:r>
-      <w:proofErr w:type="spellStart"/>
-      <w:r>
-        <w:rPr>
-          <w:rFonts w:ascii="Calibri" w:hAnsi="Calibri" w:cs="Calibri"/>
-          <w:sz w:val="28"/>
-          <w:szCs w:val="28"/>
+          <w:rFonts w:ascii="Calibri" w:eastAsia="Times New Roman" w:hAnsi="Calibri" w:cs="Calibri"/>
+          <w:sz w:val="28"/>
+          <w:szCs w:val="28"/>
+          <w:lang w:eastAsia="en-IN"/>
+        </w:rPr>
+        <w:t xml:space="preserve"> which accept locator type and return web Element , </w:t>
+      </w:r>
+      <w:proofErr w:type="spellStart"/>
+      <w:r>
+        <w:rPr>
+          <w:rFonts w:ascii="Calibri" w:eastAsia="Times New Roman" w:hAnsi="Calibri" w:cs="Calibri"/>
+          <w:sz w:val="28"/>
+          <w:szCs w:val="28"/>
+          <w:lang w:eastAsia="en-IN"/>
         </w:rPr>
         <w:t>findElements</w:t>
       </w:r>
       <w:proofErr w:type="spellEnd"/>
       <w:r>
         <w:rPr>
-          <w:rFonts w:ascii="Calibri" w:hAnsi="Calibri" w:cs="Calibri"/>
-          <w:sz w:val="28"/>
-          <w:szCs w:val="28"/>
-        </w:rPr>
-        <w:t xml:space="preserve"> which will accept list of </w:t>
-      </w:r>
-      <w:proofErr w:type="spellStart"/>
-      <w:r>
-        <w:rPr>
-          <w:rFonts w:ascii="Calibri" w:hAnsi="Calibri" w:cs="Calibri"/>
-          <w:sz w:val="28"/>
-          <w:szCs w:val="28"/>
+          <w:rFonts w:ascii="Calibri" w:eastAsia="Times New Roman" w:hAnsi="Calibri" w:cs="Calibri"/>
+          <w:sz w:val="28"/>
+          <w:szCs w:val="28"/>
+          <w:lang w:eastAsia="en-IN"/>
+        </w:rPr>
+        <w:t xml:space="preserve"> which will accept locator type and return list of </w:t>
+      </w:r>
+      <w:proofErr w:type="spellStart"/>
+      <w:r>
+        <w:rPr>
+          <w:rFonts w:ascii="Calibri" w:eastAsia="Times New Roman" w:hAnsi="Calibri" w:cs="Calibri"/>
+          <w:sz w:val="28"/>
+          <w:szCs w:val="28"/>
+          <w:lang w:eastAsia="en-IN"/>
         </w:rPr>
         <w:t>WebElemets</w:t>
       </w:r>
       <w:proofErr w:type="spellEnd"/>
       <w:r>
         <w:rPr>
-          <w:rFonts w:ascii="Calibri" w:hAnsi="Calibri" w:cs="Calibri"/>
-          <w:sz w:val="28"/>
-          <w:szCs w:val="28"/>
+          <w:rFonts w:ascii="Calibri" w:eastAsia="Times New Roman" w:hAnsi="Calibri" w:cs="Calibri"/>
+          <w:sz w:val="28"/>
+          <w:szCs w:val="28"/>
+          <w:lang w:eastAsia="en-IN"/>
         </w:rPr>
         <w:t xml:space="preserve">, </w:t>
       </w:r>
       <w:proofErr w:type="spellStart"/>
       <w:r>
         <w:rPr>
-          <w:rFonts w:ascii="Calibri" w:hAnsi="Calibri" w:cs="Calibri"/>
-          <w:sz w:val="28"/>
-          <w:szCs w:val="28"/>
+          <w:rFonts w:ascii="Calibri" w:eastAsia="Times New Roman" w:hAnsi="Calibri" w:cs="Calibri"/>
+          <w:sz w:val="28"/>
+          <w:szCs w:val="28"/>
+          <w:lang w:eastAsia="en-IN"/>
         </w:rPr>
         <w:t>ExplicitWait</w:t>
       </w:r>
       <w:proofErr w:type="spellEnd"/>
       <w:r>
         <w:rPr>
-          <w:rFonts w:ascii="Calibri" w:hAnsi="Calibri" w:cs="Calibri"/>
-          <w:sz w:val="28"/>
-          <w:szCs w:val="28"/>
+          <w:rFonts w:ascii="Calibri" w:eastAsia="Times New Roman" w:hAnsi="Calibri" w:cs="Calibri"/>
+          <w:sz w:val="28"/>
+          <w:szCs w:val="28"/>
+          <w:lang w:eastAsia="en-IN"/>
         </w:rPr>
         <w:t xml:space="preserve"> , </w:t>
       </w:r>
       <w:proofErr w:type="spellStart"/>
       <w:r>
         <w:rPr>
-          <w:rFonts w:ascii="Calibri" w:hAnsi="Calibri" w:cs="Calibri"/>
-          <w:sz w:val="28"/>
-          <w:szCs w:val="28"/>
+          <w:rFonts w:ascii="Calibri" w:eastAsia="Times New Roman" w:hAnsi="Calibri" w:cs="Calibri"/>
+          <w:sz w:val="28"/>
+          <w:szCs w:val="28"/>
+          <w:lang w:eastAsia="en-IN"/>
         </w:rPr>
         <w:t>WriteToExcelFile</w:t>
       </w:r>
       <w:proofErr w:type="spellEnd"/>
       <w:r>
         <w:rPr>
-          <w:rFonts w:ascii="Calibri" w:hAnsi="Calibri" w:cs="Calibri"/>
-          <w:sz w:val="28"/>
-          <w:szCs w:val="28"/>
+          <w:rFonts w:ascii="Calibri" w:eastAsia="Times New Roman" w:hAnsi="Calibri" w:cs="Calibri"/>
+          <w:sz w:val="28"/>
+          <w:szCs w:val="28"/>
+          <w:lang w:eastAsia="en-IN"/>
         </w:rPr>
         <w:t xml:space="preserve"> , </w:t>
       </w:r>
       <w:proofErr w:type="spellStart"/>
       <w:r>
         <w:rPr>
-          <w:rFonts w:ascii="Calibri" w:hAnsi="Calibri" w:cs="Calibri"/>
-          <w:sz w:val="28"/>
-          <w:szCs w:val="28"/>
+          <w:rFonts w:ascii="Calibri" w:eastAsia="Times New Roman" w:hAnsi="Calibri" w:cs="Calibri"/>
+          <w:sz w:val="28"/>
+          <w:szCs w:val="28"/>
+          <w:lang w:eastAsia="en-IN"/>
         </w:rPr>
         <w:t>validatingLinks</w:t>
       </w:r>
       <w:proofErr w:type="spellEnd"/>
       <w:r>
         <w:rPr>
-          <w:rFonts w:ascii="Calibri" w:hAnsi="Calibri" w:cs="Calibri"/>
-          <w:sz w:val="28"/>
-          <w:szCs w:val="28"/>
+          <w:rFonts w:ascii="Calibri" w:eastAsia="Times New Roman" w:hAnsi="Calibri" w:cs="Calibri"/>
+          <w:sz w:val="28"/>
+          <w:szCs w:val="28"/>
+          <w:lang w:eastAsia="en-IN"/>
         </w:rPr>
         <w:t xml:space="preserve"> , </w:t>
       </w:r>
       <w:proofErr w:type="spellStart"/>
       <w:r>
         <w:rPr>
-          <w:rFonts w:ascii="Calibri" w:hAnsi="Calibri" w:cs="Calibri"/>
-          <w:sz w:val="28"/>
-          <w:szCs w:val="28"/>
+          <w:rFonts w:ascii="Calibri" w:eastAsia="Times New Roman" w:hAnsi="Calibri" w:cs="Calibri"/>
+          <w:sz w:val="28"/>
+          <w:szCs w:val="28"/>
+          <w:lang w:eastAsia="en-IN"/>
         </w:rPr>
         <w:t>PressEnterKey</w:t>
       </w:r>
       <w:proofErr w:type="spellEnd"/>
       <w:r>
         <w:rPr>
-          <w:rFonts w:ascii="Calibri" w:hAnsi="Calibri" w:cs="Calibri"/>
-          <w:sz w:val="28"/>
-          <w:szCs w:val="28"/>
+          <w:rFonts w:ascii="Calibri" w:eastAsia="Times New Roman" w:hAnsi="Calibri" w:cs="Calibri"/>
+          <w:sz w:val="28"/>
+          <w:szCs w:val="28"/>
+          <w:lang w:eastAsia="en-IN"/>
         </w:rPr>
         <w:t>..etc</w:t>
       </w:r>
     </w:p>
     <w:p>
       <w:pPr>
-        <w:pStyle w:val="NormalWeb"/>
-        <w:spacing w:before="0" w:beforeAutospacing="0" w:after="0" w:afterAutospacing="0"/>
+        <w:spacing w:after="0" w:line="240" w:lineRule="auto"/>
         <w:ind w:left="540"/>
         <w:rPr>
-          <w:rFonts w:ascii="Calibri" w:hAnsi="Calibri" w:cs="Calibri"/>
-          <w:sz w:val="28"/>
-          <w:szCs w:val="28"/>
-        </w:rPr>
-      </w:pPr>
-      <w:r>
-        <w:rPr>
-          <w:rFonts w:ascii="Calibri" w:hAnsi="Calibri" w:cs="Calibri"/>
-          <w:sz w:val="28"/>
-          <w:szCs w:val="28"/>
+          <w:rFonts w:ascii="Calibri" w:eastAsia="Times New Roman" w:hAnsi="Calibri" w:cs="Calibri"/>
+          <w:sz w:val="28"/>
+          <w:szCs w:val="28"/>
+          <w:lang w:eastAsia="en-IN"/>
+        </w:rPr>
+      </w:pPr>
+      <w:r>
+        <w:rPr>
+          <w:rFonts w:ascii="Calibri" w:eastAsia="Times New Roman" w:hAnsi="Calibri" w:cs="Calibri"/>
+          <w:sz w:val="28"/>
+          <w:szCs w:val="28"/>
+          <w:lang w:eastAsia="en-IN"/>
         </w:rPr>
         <w:t>(functions/methods are declared as public static).</w:t>
       </w:r>
     </w:p>
     <w:p>
       <w:pPr>
-        <w:pStyle w:val="NormalWeb"/>
-        <w:spacing w:before="0" w:beforeAutospacing="0" w:after="0" w:afterAutospacing="0"/>
+        <w:spacing w:after="0" w:line="240" w:lineRule="auto"/>
         <w:ind w:left="540"/>
         <w:rPr>
-          <w:rFonts w:ascii="Calibri" w:hAnsi="Calibri" w:cs="Calibri"/>
-          <w:sz w:val="28"/>
-          <w:szCs w:val="28"/>
-        </w:rPr>
-      </w:pPr>
-      <w:r>
-        <w:rPr>
-          <w:rFonts w:ascii="Calibri" w:hAnsi="Calibri" w:cs="Calibri"/>
-          <w:sz w:val="28"/>
-          <w:szCs w:val="28"/>
+          <w:rFonts w:ascii="Calibri" w:eastAsia="Times New Roman" w:hAnsi="Calibri" w:cs="Calibri"/>
+          <w:sz w:val="28"/>
+          <w:szCs w:val="28"/>
+          <w:lang w:eastAsia="en-IN"/>
+        </w:rPr>
+      </w:pPr>
+      <w:r>
+        <w:rPr>
+          <w:rFonts w:ascii="Calibri" w:eastAsia="Times New Roman" w:hAnsi="Calibri" w:cs="Calibri"/>
+          <w:sz w:val="28"/>
+          <w:szCs w:val="28"/>
+          <w:lang w:eastAsia="en-IN"/>
         </w:rPr>
         <w:t>2.</w:t>
       </w:r>
       <w:proofErr w:type="gramStart"/>
       <w:r>
         <w:rPr>
-          <w:rFonts w:ascii="Calibri" w:hAnsi="Calibri" w:cs="Calibri"/>
-          <w:b/>
-          <w:bCs/>
-          <w:sz w:val="28"/>
-          <w:szCs w:val="28"/>
+          <w:rFonts w:ascii="Calibri" w:eastAsia="Times New Roman" w:hAnsi="Calibri" w:cs="Calibri"/>
+          <w:b/>
+          <w:bCs/>
+          <w:sz w:val="28"/>
+          <w:szCs w:val="28"/>
+          <w:lang w:eastAsia="en-IN"/>
         </w:rPr>
         <w:t>Constants</w:t>
       </w:r>
       <w:r>
         <w:rPr>
-          <w:rFonts w:ascii="Calibri" w:hAnsi="Calibri" w:cs="Calibri"/>
-          <w:sz w:val="28"/>
-          <w:szCs w:val="28"/>
+          <w:rFonts w:ascii="Calibri" w:eastAsia="Times New Roman" w:hAnsi="Calibri" w:cs="Calibri"/>
+          <w:sz w:val="28"/>
+          <w:szCs w:val="28"/>
+          <w:lang w:eastAsia="en-IN"/>
         </w:rPr>
         <w:t xml:space="preserve"> :</w:t>
       </w:r>
       <w:proofErr w:type="gramEnd"/>
       <w:r>
         <w:rPr>
-          <w:rFonts w:ascii="Calibri" w:hAnsi="Calibri" w:cs="Calibri"/>
-          <w:sz w:val="28"/>
-          <w:szCs w:val="28"/>
+          <w:rFonts w:ascii="Calibri" w:eastAsia="Times New Roman" w:hAnsi="Calibri" w:cs="Calibri"/>
+          <w:sz w:val="28"/>
+          <w:szCs w:val="28"/>
+          <w:lang w:eastAsia="en-IN"/>
         </w:rPr>
         <w:t xml:space="preserve"> All the constants that we are using in our project (Quantity, locators, ..etc)</w:t>
       </w:r>
     </w:p>
     <w:p>
       <w:pPr>
-        <w:pStyle w:val="NormalWeb"/>
-        <w:spacing w:before="0" w:beforeAutospacing="0" w:after="0" w:afterAutospacing="0"/>
+        <w:spacing w:after="0" w:line="240" w:lineRule="auto"/>
         <w:ind w:left="540"/>
         <w:rPr>
-          <w:rFonts w:ascii="Calibri" w:hAnsi="Calibri" w:cs="Calibri"/>
-          <w:sz w:val="28"/>
-          <w:szCs w:val="28"/>
-        </w:rPr>
-      </w:pPr>
-      <w:r>
-        <w:rPr>
-          <w:rFonts w:ascii="Calibri" w:hAnsi="Calibri" w:cs="Calibri"/>
-          <w:sz w:val="28"/>
-          <w:szCs w:val="28"/>
+          <w:rFonts w:ascii="Calibri" w:eastAsia="Times New Roman" w:hAnsi="Calibri" w:cs="Calibri"/>
+          <w:sz w:val="28"/>
+          <w:szCs w:val="28"/>
+          <w:lang w:eastAsia="en-IN"/>
+        </w:rPr>
+      </w:pPr>
+      <w:r>
+        <w:rPr>
+          <w:rFonts w:ascii="Calibri" w:eastAsia="Times New Roman" w:hAnsi="Calibri" w:cs="Calibri"/>
+          <w:sz w:val="28"/>
+          <w:szCs w:val="28"/>
+          <w:lang w:eastAsia="en-IN"/>
         </w:rPr>
         <w:t>3.</w:t>
       </w:r>
       <w:r>
         <w:rPr>
-          <w:rFonts w:ascii="Calibri" w:hAnsi="Calibri" w:cs="Calibri"/>
-          <w:b/>
-          <w:bCs/>
-          <w:sz w:val="28"/>
-          <w:szCs w:val="28"/>
+          <w:rFonts w:ascii="Calibri" w:eastAsia="Times New Roman" w:hAnsi="Calibri" w:cs="Calibri"/>
+          <w:b/>
+          <w:bCs/>
+          <w:sz w:val="28"/>
+          <w:szCs w:val="28"/>
+          <w:lang w:eastAsia="en-IN"/>
         </w:rPr>
         <w:t>Object Repository</w:t>
       </w:r>
       <w:r>
         <w:rPr>
-          <w:rFonts w:ascii="Calibri" w:hAnsi="Calibri" w:cs="Calibri"/>
-          <w:sz w:val="28"/>
-          <w:szCs w:val="28"/>
+          <w:rFonts w:ascii="Calibri" w:eastAsia="Times New Roman" w:hAnsi="Calibri" w:cs="Calibri"/>
+          <w:sz w:val="28"/>
+          <w:szCs w:val="28"/>
+          <w:lang w:eastAsia="en-IN"/>
         </w:rPr>
         <w:t xml:space="preserve"> (</w:t>
       </w:r>
       <w:r>
         <w:rPr>
-          <w:rFonts w:ascii="Calibri" w:hAnsi="Calibri" w:cs="Calibri"/>
-          <w:b/>
-          <w:bCs/>
-          <w:sz w:val="28"/>
-          <w:szCs w:val="28"/>
+          <w:rFonts w:ascii="Calibri" w:eastAsia="Times New Roman" w:hAnsi="Calibri" w:cs="Calibri"/>
+          <w:b/>
+          <w:bCs/>
+          <w:sz w:val="28"/>
+          <w:szCs w:val="28"/>
+          <w:lang w:eastAsia="en-IN"/>
         </w:rPr>
         <w:t>POM</w:t>
       </w:r>
       <w:r>
         <w:rPr>
-          <w:rFonts w:ascii="Calibri" w:hAnsi="Calibri" w:cs="Calibri"/>
-          <w:sz w:val="28"/>
-          <w:szCs w:val="28"/>
+          <w:rFonts w:ascii="Calibri" w:eastAsia="Times New Roman" w:hAnsi="Calibri" w:cs="Calibri"/>
+          <w:sz w:val="28"/>
+          <w:szCs w:val="28"/>
+          <w:lang w:eastAsia="en-IN"/>
         </w:rPr>
         <w:t xml:space="preserve">): All the locators are placed in the object </w:t>
       </w:r>
       <w:proofErr w:type="gramStart"/>
       <w:r>
         <w:rPr>
-          <w:rFonts w:ascii="Calibri" w:hAnsi="Calibri" w:cs="Calibri"/>
-          <w:sz w:val="28"/>
-          <w:szCs w:val="28"/>
+          <w:rFonts w:ascii="Calibri" w:eastAsia="Times New Roman" w:hAnsi="Calibri" w:cs="Calibri"/>
+          <w:sz w:val="28"/>
+          <w:szCs w:val="28"/>
+          <w:lang w:eastAsia="en-IN"/>
         </w:rPr>
         <w:t>repository .</w:t>
       </w:r>
       <w:proofErr w:type="gramEnd"/>
       <w:r>
         <w:rPr>
-          <w:rFonts w:ascii="Calibri" w:hAnsi="Calibri" w:cs="Calibri"/>
-          <w:sz w:val="28"/>
-          <w:szCs w:val="28"/>
+          <w:rFonts w:ascii="Calibri" w:eastAsia="Times New Roman" w:hAnsi="Calibri" w:cs="Calibri"/>
+          <w:sz w:val="28"/>
+          <w:szCs w:val="28"/>
+          <w:lang w:eastAsia="en-IN"/>
         </w:rPr>
         <w:t>(declared as public static final string).</w:t>
       </w:r>
     </w:p>
     <w:p>
       <w:pPr>
-        <w:pStyle w:val="NormalWeb"/>
-        <w:spacing w:before="0" w:beforeAutospacing="0" w:after="0" w:afterAutospacing="0"/>
-        <w:rPr>
-          <w:rFonts w:ascii="Calibri" w:hAnsi="Calibri" w:cs="Calibri"/>
-          <w:sz w:val="28"/>
-          <w:szCs w:val="28"/>
-        </w:rPr>
-      </w:pPr>
-      <w:proofErr w:type="spellStart"/>
-      <w:r>
-        <w:rPr>
-          <w:rFonts w:ascii="Calibri" w:hAnsi="Calibri" w:cs="Calibri"/>
+        <w:spacing w:after="0" w:line="240" w:lineRule="auto"/>
+        <w:rPr>
+          <w:rFonts w:ascii="Calibri" w:eastAsia="Times New Roman" w:hAnsi="Calibri" w:cs="Calibri"/>
+          <w:sz w:val="28"/>
+          <w:szCs w:val="28"/>
+          <w:lang w:eastAsia="en-IN"/>
+        </w:rPr>
+      </w:pPr>
+      <w:proofErr w:type="spellStart"/>
+      <w:r>
+        <w:rPr>
+          <w:rFonts w:ascii="Calibri" w:eastAsia="Times New Roman" w:hAnsi="Calibri" w:cs="Calibri"/>
           <w:sz w:val="28"/>
           <w:szCs w:val="28"/>
           <w:highlight w:val="green"/>
+          <w:lang w:eastAsia="en-IN"/>
         </w:rPr>
         <w:t>src</w:t>
       </w:r>
       <w:proofErr w:type="spellEnd"/>
       <w:r>
         <w:rPr>
-          <w:rFonts w:ascii="Calibri" w:hAnsi="Calibri" w:cs="Calibri"/>
+          <w:rFonts w:ascii="Calibri" w:eastAsia="Times New Roman" w:hAnsi="Calibri" w:cs="Calibri"/>
           <w:sz w:val="28"/>
           <w:szCs w:val="28"/>
           <w:highlight w:val="green"/>
+          <w:lang w:eastAsia="en-IN"/>
         </w:rPr>
         <w:t>/test/resources</w:t>
       </w:r>
       <w:r>
         <w:rPr>
-          <w:rFonts w:ascii="Calibri" w:hAnsi="Calibri" w:cs="Calibri"/>
-          <w:sz w:val="28"/>
-          <w:szCs w:val="28"/>
+          <w:rFonts w:ascii="Calibri" w:eastAsia="Times New Roman" w:hAnsi="Calibri" w:cs="Calibri"/>
+          <w:sz w:val="28"/>
+          <w:szCs w:val="28"/>
+          <w:lang w:eastAsia="en-IN"/>
         </w:rPr>
         <w:t xml:space="preserve"> -&gt;contain the resources of our project </w:t>
       </w:r>
       <w:proofErr w:type="gramStart"/>
       <w:r>
         <w:rPr>
-          <w:rFonts w:ascii="Calibri" w:hAnsi="Calibri" w:cs="Calibri"/>
-          <w:sz w:val="28"/>
-          <w:szCs w:val="28"/>
+          <w:rFonts w:ascii="Calibri" w:eastAsia="Times New Roman" w:hAnsi="Calibri" w:cs="Calibri"/>
+          <w:sz w:val="28"/>
+          <w:szCs w:val="28"/>
+          <w:lang w:eastAsia="en-IN"/>
         </w:rPr>
         <w:t>like  extent</w:t>
       </w:r>
       <w:proofErr w:type="gramEnd"/>
       <w:r>
         <w:rPr>
-          <w:rFonts w:ascii="Calibri" w:hAnsi="Calibri" w:cs="Calibri"/>
-          <w:sz w:val="28"/>
-          <w:szCs w:val="28"/>
+          <w:rFonts w:ascii="Calibri" w:eastAsia="Times New Roman" w:hAnsi="Calibri" w:cs="Calibri"/>
+          <w:sz w:val="28"/>
+          <w:szCs w:val="28"/>
+          <w:lang w:eastAsia="en-IN"/>
         </w:rPr>
         <w:t xml:space="preserve"> reports, testdata.xlsx file, .property file, queries, payloads (body of API). </w:t>
       </w:r>
     </w:p>
     <w:p>
       <w:pPr>
-        <w:pStyle w:val="NormalWeb"/>
-        <w:spacing w:before="0" w:beforeAutospacing="0" w:after="0" w:afterAutospacing="0"/>
-        <w:rPr>
-          <w:rFonts w:ascii="Calibri" w:hAnsi="Calibri" w:cs="Calibri"/>
-          <w:sz w:val="28"/>
-          <w:szCs w:val="28"/>
-        </w:rPr>
-      </w:pPr>
-      <w:r>
-        <w:rPr>
-          <w:rFonts w:ascii="Calibri" w:hAnsi="Calibri" w:cs="Calibri"/>
-          <w:sz w:val="28"/>
-          <w:szCs w:val="28"/>
+        <w:spacing w:after="0" w:line="240" w:lineRule="auto"/>
+        <w:rPr>
+          <w:rFonts w:ascii="Calibri" w:eastAsia="Times New Roman" w:hAnsi="Calibri" w:cs="Calibri"/>
+          <w:sz w:val="28"/>
+          <w:szCs w:val="28"/>
+          <w:lang w:eastAsia="en-IN"/>
+        </w:rPr>
+      </w:pPr>
+      <w:r>
+        <w:rPr>
+          <w:rFonts w:ascii="Calibri" w:eastAsia="Times New Roman" w:hAnsi="Calibri" w:cs="Calibri"/>
+          <w:sz w:val="28"/>
+          <w:szCs w:val="28"/>
+          <w:lang w:eastAsia="en-IN"/>
         </w:rPr>
         <w:t>screenshots and downloads folders.</w:t>
       </w:r>
     </w:p>
     <w:p>
       <w:pPr>
-        <w:pStyle w:val="NormalWeb"/>
-        <w:spacing w:before="0" w:beforeAutospacing="0" w:after="0" w:afterAutospacing="0"/>
-        <w:rPr>
-          <w:rFonts w:ascii="Calibri" w:hAnsi="Calibri" w:cs="Calibri"/>
-          <w:sz w:val="28"/>
-          <w:szCs w:val="28"/>
-        </w:rPr>
-      </w:pPr>
-      <w:r>
-        <w:rPr>
-          <w:rFonts w:ascii="Calibri" w:hAnsi="Calibri" w:cs="Calibri"/>
-          <w:sz w:val="28"/>
-          <w:szCs w:val="28"/>
+        <w:spacing w:after="0" w:line="240" w:lineRule="auto"/>
+        <w:rPr>
+          <w:rFonts w:ascii="Calibri" w:eastAsia="Times New Roman" w:hAnsi="Calibri" w:cs="Calibri"/>
+          <w:sz w:val="28"/>
+          <w:szCs w:val="28"/>
+          <w:lang w:eastAsia="en-IN"/>
+        </w:rPr>
+      </w:pPr>
+      <w:r>
+        <w:rPr>
+          <w:rFonts w:ascii="Calibri" w:eastAsia="Times New Roman" w:hAnsi="Calibri" w:cs="Calibri"/>
+          <w:sz w:val="28"/>
+          <w:szCs w:val="28"/>
+          <w:lang w:eastAsia="en-IN"/>
         </w:rPr>
         <w:t> </w:t>
       </w:r>
     </w:p>
     <w:p>
       <w:pPr>
-        <w:pStyle w:val="NormalWeb"/>
-        <w:spacing w:before="0" w:beforeAutospacing="0" w:after="0" w:afterAutospacing="0"/>
-        <w:rPr>
-          <w:rFonts w:ascii="Calibri" w:hAnsi="Calibri" w:cs="Calibri"/>
-          <w:sz w:val="28"/>
-          <w:szCs w:val="28"/>
-        </w:rPr>
-      </w:pPr>
-      <w:r>
-        <w:rPr>
-          <w:rFonts w:ascii="Calibri" w:hAnsi="Calibri" w:cs="Calibri"/>
-          <w:sz w:val="28"/>
-          <w:szCs w:val="28"/>
-        </w:rPr>
-        <w:t>-&gt;Our Test Execution is going to start from the selected testNg.xml file. We are having separate xml files for sanity smoke and B2B or E2</w:t>
+        <w:spacing w:after="0" w:line="240" w:lineRule="auto"/>
+        <w:rPr>
+          <w:rFonts w:ascii="Calibri" w:eastAsia="Times New Roman" w:hAnsi="Calibri" w:cs="Calibri"/>
+          <w:sz w:val="28"/>
+          <w:szCs w:val="28"/>
+          <w:lang w:eastAsia="en-IN"/>
+        </w:rPr>
+      </w:pPr>
+      <w:r>
+        <w:rPr>
+          <w:rFonts w:ascii="Calibri" w:eastAsia="Times New Roman" w:hAnsi="Calibri" w:cs="Calibri"/>
+          <w:sz w:val="28"/>
+          <w:szCs w:val="28"/>
+          <w:lang w:eastAsia="en-IN"/>
+        </w:rPr>
+        <w:t>-&gt;Our Test Execution is going to start from the selected testNg.xml file. We are having separate xml files for sanity smoke and B2B or E2E or Regression. Respective xml files will be picking up the respective classes and methods and start the execution. (</w:t>
       </w:r>
       <w:proofErr w:type="gramStart"/>
       <w:r>
         <w:rPr>
-          <w:rFonts w:ascii="Calibri" w:hAnsi="Calibri" w:cs="Calibri"/>
-          <w:sz w:val="28"/>
-          <w:szCs w:val="28"/>
-        </w:rPr>
-        <w:t>E .</w:t>
+          <w:rFonts w:ascii="Calibri" w:eastAsia="Times New Roman" w:hAnsi="Calibri" w:cs="Calibri"/>
+          <w:sz w:val="28"/>
+          <w:szCs w:val="28"/>
+          <w:lang w:eastAsia="en-IN"/>
+        </w:rPr>
+        <w:t>refer</w:t>
       </w:r>
       <w:proofErr w:type="gramEnd"/>
       <w:r>
         <w:rPr>
-          <w:rFonts w:ascii="Calibri" w:hAnsi="Calibri" w:cs="Calibri"/>
-          <w:sz w:val="28"/>
-          <w:szCs w:val="28"/>
-        </w:rPr>
-        <w:t xml:space="preserve"> Respective xml files will be picking up the respective classes and methods and start the </w:t>
+          <w:rFonts w:ascii="Calibri" w:eastAsia="Times New Roman" w:hAnsi="Calibri" w:cs="Calibri"/>
+          <w:sz w:val="28"/>
+          <w:szCs w:val="28"/>
+          <w:lang w:eastAsia="en-IN"/>
+        </w:rPr>
+        <w:t xml:space="preserve"> to the </w:t>
+      </w:r>
+      <w:proofErr w:type="spellStart"/>
+      <w:r>
+        <w:rPr>
+          <w:rFonts w:ascii="Calibri" w:eastAsia="Times New Roman" w:hAnsi="Calibri" w:cs="Calibri"/>
+          <w:sz w:val="28"/>
+          <w:szCs w:val="28"/>
+          <w:lang w:eastAsia="en-IN"/>
+        </w:rPr>
+        <w:t>testNg</w:t>
+      </w:r>
+      <w:proofErr w:type="spellEnd"/>
+      <w:r>
+        <w:rPr>
+          <w:rFonts w:ascii="Calibri" w:eastAsia="Times New Roman" w:hAnsi="Calibri" w:cs="Calibri"/>
+          <w:sz w:val="28"/>
+          <w:szCs w:val="28"/>
+          <w:lang w:eastAsia="en-IN"/>
+        </w:rPr>
+        <w:t xml:space="preserve"> PPT and xml files)</w:t>
+      </w:r>
+    </w:p>
+    <w:p>
+      <w:pPr>
+        <w:spacing w:after="0" w:line="240" w:lineRule="auto"/>
+        <w:rPr>
+          <w:rFonts w:ascii="Calibri" w:eastAsia="Times New Roman" w:hAnsi="Calibri" w:cs="Calibri"/>
+          <w:sz w:val="28"/>
+          <w:szCs w:val="28"/>
+          <w:lang w:eastAsia="en-IN"/>
+        </w:rPr>
+      </w:pPr>
+      <w:r>
+        <w:rPr>
+          <w:rFonts w:ascii="Calibri" w:eastAsia="Times New Roman" w:hAnsi="Calibri" w:cs="Calibri"/>
+          <w:sz w:val="28"/>
+          <w:szCs w:val="28"/>
+          <w:lang w:eastAsia="en-IN"/>
+        </w:rPr>
+        <w:t>-&gt;Our Test cases class is going to extends the library class (</w:t>
+      </w:r>
+      <w:r>
+        <w:rPr>
+          <w:rFonts w:ascii="Calibri" w:eastAsia="Times New Roman" w:hAnsi="Calibri" w:cs="Calibri"/>
+          <w:b/>
+          <w:bCs/>
+          <w:sz w:val="28"/>
+          <w:szCs w:val="28"/>
+          <w:lang w:eastAsia="en-IN"/>
+        </w:rPr>
+        <w:t>Inheritance</w:t>
+      </w:r>
+      <w:r>
+        <w:rPr>
+          <w:rFonts w:ascii="Calibri" w:eastAsia="Times New Roman" w:hAnsi="Calibri" w:cs="Calibri"/>
+          <w:sz w:val="28"/>
+          <w:szCs w:val="28"/>
+          <w:lang w:eastAsia="en-IN"/>
+        </w:rPr>
+        <w:t>)</w:t>
+      </w:r>
+    </w:p>
+    <w:p>
+      <w:pPr>
+        <w:spacing w:after="0" w:line="240" w:lineRule="auto"/>
+        <w:rPr>
+          <w:rFonts w:ascii="Calibri" w:eastAsia="Times New Roman" w:hAnsi="Calibri" w:cs="Calibri"/>
+          <w:sz w:val="28"/>
+          <w:szCs w:val="28"/>
+          <w:lang w:eastAsia="en-IN"/>
+        </w:rPr>
+      </w:pPr>
+      <w:r>
+        <w:rPr>
+          <w:rFonts w:ascii="Calibri" w:eastAsia="Times New Roman" w:hAnsi="Calibri" w:cs="Calibri"/>
+          <w:sz w:val="28"/>
+          <w:szCs w:val="28"/>
+          <w:lang w:eastAsia="en-IN"/>
+        </w:rPr>
+        <w:t xml:space="preserve">First </w:t>
+      </w:r>
+      <w:r>
+        <w:rPr>
+          <w:rFonts w:ascii="Calibri" w:eastAsia="Times New Roman" w:hAnsi="Calibri" w:cs="Calibri"/>
+          <w:b/>
+          <w:bCs/>
+          <w:sz w:val="28"/>
+          <w:szCs w:val="28"/>
+          <w:lang w:eastAsia="en-IN"/>
+        </w:rPr>
+        <w:t>@BeforeSuite</w:t>
+      </w:r>
+      <w:r>
+        <w:rPr>
+          <w:rFonts w:ascii="Calibri" w:eastAsia="Times New Roman" w:hAnsi="Calibri" w:cs="Calibri"/>
+          <w:sz w:val="28"/>
+          <w:szCs w:val="28"/>
+          <w:lang w:eastAsia="en-IN"/>
+        </w:rPr>
+        <w:t xml:space="preserve"> is the Annotation that will be </w:t>
       </w:r>
       <w:proofErr w:type="gramStart"/>
       <w:r>
         <w:rPr>
-          <w:rFonts w:ascii="Calibri" w:hAnsi="Calibri" w:cs="Calibri"/>
-          <w:sz w:val="28"/>
-          <w:szCs w:val="28"/>
-        </w:rPr>
-        <w:t>execution .</w:t>
+          <w:rFonts w:ascii="Calibri" w:eastAsia="Times New Roman" w:hAnsi="Calibri" w:cs="Calibri"/>
+          <w:sz w:val="28"/>
+          <w:szCs w:val="28"/>
+          <w:lang w:eastAsia="en-IN"/>
+        </w:rPr>
+        <w:t>executing :</w:t>
       </w:r>
       <w:proofErr w:type="gramEnd"/>
       <w:r>
         <w:rPr>
-          <w:rFonts w:ascii="Calibri" w:hAnsi="Calibri" w:cs="Calibri"/>
-          <w:sz w:val="28"/>
-          <w:szCs w:val="28"/>
-        </w:rPr>
-        <w:t xml:space="preserve"> (</w:t>
+          <w:rFonts w:ascii="Calibri" w:eastAsia="Times New Roman" w:hAnsi="Calibri" w:cs="Calibri"/>
+          <w:sz w:val="28"/>
+          <w:szCs w:val="28"/>
+          <w:lang w:eastAsia="en-IN"/>
+        </w:rPr>
+        <w:t xml:space="preserve"> It contains the common library method called "</w:t>
+      </w:r>
+      <w:proofErr w:type="spellStart"/>
+      <w:r>
+        <w:rPr>
+          <w:rFonts w:ascii="Calibri" w:eastAsia="Times New Roman" w:hAnsi="Calibri" w:cs="Calibri"/>
+          <w:sz w:val="28"/>
+          <w:szCs w:val="28"/>
+          <w:lang w:eastAsia="en-IN"/>
+        </w:rPr>
+        <w:t>ReadingPropertyFIle</w:t>
+      </w:r>
+      <w:proofErr w:type="spellEnd"/>
+      <w:r>
+        <w:rPr>
+          <w:rFonts w:ascii="Calibri" w:eastAsia="Times New Roman" w:hAnsi="Calibri" w:cs="Calibri"/>
+          <w:sz w:val="28"/>
+          <w:szCs w:val="28"/>
+          <w:lang w:eastAsia="en-IN"/>
+        </w:rPr>
+        <w:t>" . It is going to read the information provided in property file.</w:t>
+      </w:r>
+    </w:p>
+    <w:p>
+      <w:pPr>
+        <w:spacing w:after="0" w:line="240" w:lineRule="auto"/>
+        <w:rPr>
+          <w:rFonts w:ascii="Calibri" w:eastAsia="Times New Roman" w:hAnsi="Calibri" w:cs="Calibri"/>
+          <w:sz w:val="28"/>
+          <w:szCs w:val="28"/>
+          <w:lang w:eastAsia="en-IN"/>
+        </w:rPr>
+      </w:pPr>
+      <w:r>
+        <w:rPr>
+          <w:rFonts w:ascii="Calibri" w:eastAsia="Times New Roman" w:hAnsi="Calibri" w:cs="Calibri"/>
+          <w:b/>
+          <w:bCs/>
+          <w:sz w:val="28"/>
+          <w:szCs w:val="28"/>
+          <w:lang w:eastAsia="en-IN"/>
+        </w:rPr>
+        <w:t>@</w:t>
       </w:r>
       <w:proofErr w:type="gramStart"/>
       <w:r>
         <w:rPr>
-          <w:rFonts w:ascii="Calibri" w:hAnsi="Calibri" w:cs="Calibri"/>
-          <w:sz w:val="28"/>
-          <w:szCs w:val="28"/>
-        </w:rPr>
-        <w:t>refer</w:t>
+          <w:rFonts w:ascii="Calibri" w:eastAsia="Times New Roman" w:hAnsi="Calibri" w:cs="Calibri"/>
+          <w:b/>
+          <w:bCs/>
+          <w:sz w:val="28"/>
+          <w:szCs w:val="28"/>
+          <w:lang w:eastAsia="en-IN"/>
+        </w:rPr>
+        <w:t>BeforeTest</w:t>
+      </w:r>
+      <w:r>
+        <w:rPr>
+          <w:rFonts w:ascii="Calibri" w:eastAsia="Times New Roman" w:hAnsi="Calibri" w:cs="Calibri"/>
+          <w:sz w:val="28"/>
+          <w:szCs w:val="28"/>
+          <w:lang w:eastAsia="en-IN"/>
+        </w:rPr>
+        <w:t xml:space="preserve"> :</w:t>
       </w:r>
       <w:proofErr w:type="gramEnd"/>
       <w:r>
         <w:rPr>
-          <w:rFonts w:ascii="Calibri" w:hAnsi="Calibri" w:cs="Calibri"/>
-          <w:sz w:val="28"/>
-          <w:szCs w:val="28"/>
-        </w:rPr>
-        <w:t xml:space="preserve"> to the </w:t>
-      </w:r>
-      <w:proofErr w:type="spellStart"/>
-      <w:r>
-        <w:rPr>
-          <w:rFonts w:ascii="Calibri" w:hAnsi="Calibri" w:cs="Calibri"/>
-          <w:sz w:val="28"/>
-          <w:szCs w:val="28"/>
-        </w:rPr>
-        <w:t>testNg</w:t>
-      </w:r>
-      <w:proofErr w:type="spellEnd"/>
-      <w:r>
-        <w:rPr>
-          <w:rFonts w:ascii="Calibri" w:hAnsi="Calibri" w:cs="Calibri"/>
-          <w:sz w:val="28"/>
-          <w:szCs w:val="28"/>
-        </w:rPr>
-        <w:t xml:space="preserve"> PPT and xml files)</w:t>
-      </w:r>
-    </w:p>
-    <w:p>
-      <w:pPr>
-        <w:pStyle w:val="NormalWeb"/>
-        <w:spacing w:before="0" w:beforeAutospacing="0" w:after="0" w:afterAutospacing="0"/>
-        <w:rPr>
-          <w:rFonts w:ascii="Calibri" w:hAnsi="Calibri" w:cs="Calibri"/>
-          <w:sz w:val="28"/>
-          <w:szCs w:val="28"/>
-        </w:rPr>
-      </w:pPr>
-      <w:r>
-        <w:rPr>
-          <w:rFonts w:ascii="Calibri" w:hAnsi="Calibri" w:cs="Calibri"/>
-          <w:sz w:val="28"/>
-          <w:szCs w:val="28"/>
-        </w:rPr>
-        <w:t>-&gt;Out Test cases class is going to extends the library class (</w:t>
-      </w:r>
-      <w:r>
-        <w:rPr>
-          <w:rFonts w:ascii="Calibri" w:hAnsi="Calibri" w:cs="Calibri"/>
-          <w:b/>
-          <w:bCs/>
-          <w:sz w:val="28"/>
-          <w:szCs w:val="28"/>
-        </w:rPr>
-        <w:t>Inheritance</w:t>
-      </w:r>
-      <w:r>
-        <w:rPr>
-          <w:rFonts w:ascii="Calibri" w:hAnsi="Calibri" w:cs="Calibri"/>
-          <w:sz w:val="28"/>
-          <w:szCs w:val="28"/>
-        </w:rPr>
-        <w:t>)</w:t>
-      </w:r>
-    </w:p>
-    <w:p>
-      <w:pPr>
-        <w:pStyle w:val="NormalWeb"/>
-        <w:spacing w:before="0" w:beforeAutospacing="0" w:after="0" w:afterAutospacing="0"/>
-        <w:rPr>
-          <w:rFonts w:ascii="Calibri" w:hAnsi="Calibri" w:cs="Calibri"/>
-          <w:sz w:val="28"/>
-          <w:szCs w:val="28"/>
-        </w:rPr>
-      </w:pPr>
-      <w:r>
-        <w:rPr>
-          <w:rFonts w:ascii="Calibri" w:hAnsi="Calibri" w:cs="Calibri"/>
-          <w:sz w:val="28"/>
-          <w:szCs w:val="28"/>
-        </w:rPr>
-        <w:t xml:space="preserve">First </w:t>
-      </w:r>
-      <w:r>
-        <w:rPr>
-          <w:rFonts w:ascii="Calibri" w:hAnsi="Calibri" w:cs="Calibri"/>
-          <w:b/>
-          <w:bCs/>
-          <w:sz w:val="28"/>
-          <w:szCs w:val="28"/>
-        </w:rPr>
-        <w:t>@BeforeSuite</w:t>
-      </w:r>
-      <w:r>
-        <w:rPr>
-          <w:rFonts w:ascii="Calibri" w:hAnsi="Calibri" w:cs="Calibri"/>
-          <w:sz w:val="28"/>
-          <w:szCs w:val="28"/>
-        </w:rPr>
-        <w:t xml:space="preserve"> is the Annotation that will be </w:t>
-      </w:r>
-      <w:proofErr w:type="gramStart"/>
-      <w:r>
-        <w:rPr>
-          <w:rFonts w:ascii="Calibri" w:hAnsi="Calibri" w:cs="Calibri"/>
-          <w:sz w:val="28"/>
-          <w:szCs w:val="28"/>
-        </w:rPr>
-        <w:t>executing :</w:t>
-      </w:r>
-      <w:proofErr w:type="gramEnd"/>
-      <w:r>
-        <w:rPr>
-          <w:rFonts w:ascii="Calibri" w:hAnsi="Calibri" w:cs="Calibri"/>
-          <w:sz w:val="28"/>
-          <w:szCs w:val="28"/>
-        </w:rPr>
-        <w:t xml:space="preserve"> It contains the common library method called "</w:t>
-      </w:r>
-      <w:proofErr w:type="spellStart"/>
-      <w:r>
-        <w:rPr>
-          <w:rFonts w:ascii="Calibri" w:hAnsi="Calibri" w:cs="Calibri"/>
-          <w:sz w:val="28"/>
-          <w:szCs w:val="28"/>
-        </w:rPr>
-        <w:t>ReadingPropertyFIle</w:t>
-      </w:r>
-      <w:proofErr w:type="spellEnd"/>
-      <w:r>
-        <w:rPr>
-          <w:rFonts w:ascii="Calibri" w:hAnsi="Calibri" w:cs="Calibri"/>
-          <w:sz w:val="28"/>
-          <w:szCs w:val="28"/>
-        </w:rPr>
-        <w:t>" . It is going to read the information provided in property file.</w:t>
-      </w:r>
-    </w:p>
-    <w:p>
-      <w:pPr>
-        <w:pStyle w:val="NormalWeb"/>
-        <w:spacing w:before="0" w:beforeAutospacing="0" w:after="0" w:afterAutospacing="0"/>
-        <w:rPr>
-          <w:rFonts w:ascii="Calibri" w:hAnsi="Calibri" w:cs="Calibri"/>
-          <w:sz w:val="28"/>
-          <w:szCs w:val="28"/>
-        </w:rPr>
-      </w:pPr>
-      <w:r>
-        <w:rPr>
-          <w:rFonts w:ascii="Calibri" w:hAnsi="Calibri" w:cs="Calibri"/>
-          <w:b/>
-          <w:bCs/>
-          <w:sz w:val="28"/>
-          <w:szCs w:val="28"/>
-        </w:rPr>
-        <w:t>@</w:t>
-      </w:r>
-      <w:proofErr w:type="gramStart"/>
-      <w:r>
-        <w:rPr>
-          <w:rFonts w:ascii="Calibri" w:hAnsi="Calibri" w:cs="Calibri"/>
-          <w:b/>
-          <w:bCs/>
-          <w:sz w:val="28"/>
-          <w:szCs w:val="28"/>
-        </w:rPr>
-        <w:t>BeforeTest</w:t>
-      </w:r>
-      <w:r>
-        <w:rPr>
-          <w:rFonts w:ascii="Calibri" w:hAnsi="Calibri" w:cs="Calibri"/>
-          <w:sz w:val="28"/>
-          <w:szCs w:val="28"/>
-        </w:rPr>
-        <w:t xml:space="preserve"> :</w:t>
-      </w:r>
-      <w:proofErr w:type="gramEnd"/>
-      <w:r>
-        <w:rPr>
-          <w:rFonts w:ascii="Calibri" w:hAnsi="Calibri" w:cs="Calibri"/>
-          <w:sz w:val="28"/>
-          <w:szCs w:val="28"/>
+          <w:rFonts w:ascii="Calibri" w:eastAsia="Times New Roman" w:hAnsi="Calibri" w:cs="Calibri"/>
+          <w:sz w:val="28"/>
+          <w:szCs w:val="28"/>
+          <w:lang w:eastAsia="en-IN"/>
         </w:rPr>
         <w:t xml:space="preserve"> It is going to launch the browser(</w:t>
       </w:r>
       <w:proofErr w:type="spellStart"/>
       <w:r>
         <w:rPr>
-          <w:rFonts w:ascii="Calibri" w:hAnsi="Calibri" w:cs="Calibri"/>
-          <w:sz w:val="28"/>
-          <w:szCs w:val="28"/>
+          <w:rFonts w:ascii="Calibri" w:eastAsia="Times New Roman" w:hAnsi="Calibri" w:cs="Calibri"/>
+          <w:sz w:val="28"/>
+          <w:szCs w:val="28"/>
+          <w:lang w:eastAsia="en-IN"/>
         </w:rPr>
         <w:t>launchBrowser</w:t>
       </w:r>
       <w:proofErr w:type="spellEnd"/>
       <w:r>
         <w:rPr>
-          <w:rFonts w:ascii="Calibri" w:hAnsi="Calibri" w:cs="Calibri"/>
-          <w:sz w:val="28"/>
-          <w:szCs w:val="28"/>
+          <w:rFonts w:ascii="Calibri" w:eastAsia="Times New Roman" w:hAnsi="Calibri" w:cs="Calibri"/>
+          <w:sz w:val="28"/>
+          <w:szCs w:val="28"/>
+          <w:lang w:eastAsia="en-IN"/>
         </w:rPr>
         <w:t>) and application URL based on the information provided in property file.</w:t>
       </w:r>
     </w:p>
     <w:p>
       <w:pPr>
-        <w:pStyle w:val="NormalWeb"/>
-        <w:spacing w:before="0" w:beforeAutospacing="0" w:after="0" w:afterAutospacing="0"/>
-        <w:rPr>
-          <w:rFonts w:ascii="Calibri" w:hAnsi="Calibri" w:cs="Calibri"/>
-          <w:sz w:val="28"/>
-          <w:szCs w:val="28"/>
-        </w:rPr>
-      </w:pPr>
-      <w:r>
-        <w:rPr>
-          <w:rFonts w:ascii="Calibri" w:hAnsi="Calibri" w:cs="Calibri"/>
-          <w:b/>
-          <w:bCs/>
-          <w:sz w:val="28"/>
-          <w:szCs w:val="28"/>
+        <w:spacing w:after="0" w:line="240" w:lineRule="auto"/>
+        <w:rPr>
+          <w:rFonts w:ascii="Calibri" w:eastAsia="Times New Roman" w:hAnsi="Calibri" w:cs="Calibri"/>
+          <w:sz w:val="28"/>
+          <w:szCs w:val="28"/>
+          <w:lang w:eastAsia="en-IN"/>
+        </w:rPr>
+      </w:pPr>
+      <w:r>
+        <w:rPr>
+          <w:rFonts w:ascii="Calibri" w:eastAsia="Times New Roman" w:hAnsi="Calibri" w:cs="Calibri"/>
+          <w:b/>
+          <w:bCs/>
+          <w:sz w:val="28"/>
+          <w:szCs w:val="28"/>
+          <w:lang w:eastAsia="en-IN"/>
         </w:rPr>
         <w:lastRenderedPageBreak/>
         <w:t>@</w:t>
@@ -1292,555 +1390,618 @@
       <w:proofErr w:type="gramStart"/>
       <w:r>
         <w:rPr>
-          <w:rFonts w:ascii="Calibri" w:hAnsi="Calibri" w:cs="Calibri"/>
-          <w:b/>
-          <w:bCs/>
-          <w:sz w:val="28"/>
-          <w:szCs w:val="28"/>
+          <w:rFonts w:ascii="Calibri" w:eastAsia="Times New Roman" w:hAnsi="Calibri" w:cs="Calibri"/>
+          <w:b/>
+          <w:bCs/>
+          <w:sz w:val="28"/>
+          <w:szCs w:val="28"/>
+          <w:lang w:eastAsia="en-IN"/>
         </w:rPr>
         <w:t>BefroeClass</w:t>
       </w:r>
       <w:r>
         <w:rPr>
-          <w:rFonts w:ascii="Calibri" w:hAnsi="Calibri" w:cs="Calibri"/>
-          <w:sz w:val="28"/>
-          <w:szCs w:val="28"/>
+          <w:rFonts w:ascii="Calibri" w:eastAsia="Times New Roman" w:hAnsi="Calibri" w:cs="Calibri"/>
+          <w:sz w:val="28"/>
+          <w:szCs w:val="28"/>
+          <w:lang w:eastAsia="en-IN"/>
         </w:rPr>
         <w:t xml:space="preserve"> :</w:t>
       </w:r>
       <w:proofErr w:type="gramEnd"/>
       <w:r>
         <w:rPr>
-          <w:rFonts w:ascii="Calibri" w:hAnsi="Calibri" w:cs="Calibri"/>
-          <w:sz w:val="28"/>
-          <w:szCs w:val="28"/>
+          <w:rFonts w:ascii="Calibri" w:eastAsia="Times New Roman" w:hAnsi="Calibri" w:cs="Calibri"/>
+          <w:sz w:val="28"/>
+          <w:szCs w:val="28"/>
+          <w:lang w:eastAsia="en-IN"/>
         </w:rPr>
         <w:t xml:space="preserve"> it is going to start the extent reports, (</w:t>
       </w:r>
       <w:r>
         <w:rPr>
-          <w:rFonts w:ascii="Calibri" w:hAnsi="Calibri" w:cs="Calibri"/>
-          <w:b/>
-          <w:bCs/>
-          <w:sz w:val="28"/>
-          <w:szCs w:val="28"/>
+          <w:rFonts w:ascii="Calibri" w:eastAsia="Times New Roman" w:hAnsi="Calibri" w:cs="Calibri"/>
+          <w:b/>
+          <w:bCs/>
+          <w:sz w:val="28"/>
+          <w:szCs w:val="28"/>
+          <w:lang w:eastAsia="en-IN"/>
         </w:rPr>
         <w:t>we are using extent report version 4</w:t>
       </w:r>
       <w:r>
         <w:rPr>
-          <w:rFonts w:ascii="Calibri" w:hAnsi="Calibri" w:cs="Calibri"/>
-          <w:sz w:val="28"/>
-          <w:szCs w:val="28"/>
+          <w:rFonts w:ascii="Calibri" w:eastAsia="Times New Roman" w:hAnsi="Calibri" w:cs="Calibri"/>
+          <w:sz w:val="28"/>
+          <w:szCs w:val="28"/>
+          <w:lang w:eastAsia="en-IN"/>
         </w:rPr>
         <w:t>). Inside every test case (@Test) an entry has been created to capture the status of the test cases.</w:t>
       </w:r>
     </w:p>
     <w:p>
       <w:pPr>
-        <w:pStyle w:val="NormalWeb"/>
-        <w:spacing w:before="0" w:beforeAutospacing="0" w:after="0" w:afterAutospacing="0"/>
-        <w:rPr>
-          <w:rFonts w:ascii="Calibri" w:hAnsi="Calibri" w:cs="Calibri"/>
-          <w:sz w:val="28"/>
-          <w:szCs w:val="28"/>
-        </w:rPr>
-      </w:pPr>
-      <w:r>
-        <w:rPr>
-          <w:rFonts w:ascii="Calibri" w:hAnsi="Calibri" w:cs="Calibri"/>
-          <w:b/>
-          <w:bCs/>
-          <w:sz w:val="28"/>
-          <w:szCs w:val="28"/>
+        <w:spacing w:after="0" w:line="240" w:lineRule="auto"/>
+        <w:rPr>
+          <w:rFonts w:ascii="Calibri" w:eastAsia="Times New Roman" w:hAnsi="Calibri" w:cs="Calibri"/>
+          <w:sz w:val="28"/>
+          <w:szCs w:val="28"/>
+          <w:lang w:eastAsia="en-IN"/>
+        </w:rPr>
+      </w:pPr>
+      <w:r>
+        <w:rPr>
+          <w:rFonts w:ascii="Calibri" w:eastAsia="Times New Roman" w:hAnsi="Calibri" w:cs="Calibri"/>
+          <w:b/>
+          <w:bCs/>
+          <w:sz w:val="28"/>
+          <w:szCs w:val="28"/>
+          <w:lang w:eastAsia="en-IN"/>
         </w:rPr>
         <w:t>@</w:t>
       </w:r>
       <w:proofErr w:type="gramStart"/>
       <w:r>
         <w:rPr>
-          <w:rFonts w:ascii="Calibri" w:hAnsi="Calibri" w:cs="Calibri"/>
-          <w:b/>
-          <w:bCs/>
-          <w:sz w:val="28"/>
-          <w:szCs w:val="28"/>
+          <w:rFonts w:ascii="Calibri" w:eastAsia="Times New Roman" w:hAnsi="Calibri" w:cs="Calibri"/>
+          <w:b/>
+          <w:bCs/>
+          <w:sz w:val="28"/>
+          <w:szCs w:val="28"/>
+          <w:lang w:eastAsia="en-IN"/>
         </w:rPr>
         <w:t>BeforeMethod :</w:t>
       </w:r>
       <w:proofErr w:type="gramEnd"/>
       <w:r>
         <w:rPr>
-          <w:rFonts w:ascii="Calibri" w:hAnsi="Calibri" w:cs="Calibri"/>
-          <w:b/>
-          <w:bCs/>
-          <w:sz w:val="28"/>
-          <w:szCs w:val="28"/>
+          <w:rFonts w:ascii="Calibri" w:eastAsia="Times New Roman" w:hAnsi="Calibri" w:cs="Calibri"/>
+          <w:b/>
+          <w:bCs/>
+          <w:sz w:val="28"/>
+          <w:szCs w:val="28"/>
+          <w:lang w:eastAsia="en-IN"/>
         </w:rPr>
         <w:t xml:space="preserve"> </w:t>
       </w:r>
       <w:r>
         <w:rPr>
-          <w:rFonts w:ascii="Calibri" w:hAnsi="Calibri" w:cs="Calibri"/>
-          <w:sz w:val="28"/>
-          <w:szCs w:val="28"/>
+          <w:rFonts w:ascii="Calibri" w:eastAsia="Times New Roman" w:hAnsi="Calibri" w:cs="Calibri"/>
+          <w:sz w:val="28"/>
+          <w:szCs w:val="28"/>
+          <w:lang w:eastAsia="en-IN"/>
         </w:rPr>
         <w:t xml:space="preserve">Our test data is stored in excel file. We are reading the excel file and store in HashMap and passing to script whenever necessary. </w:t>
       </w:r>
     </w:p>
     <w:p>
       <w:pPr>
-        <w:pStyle w:val="NormalWeb"/>
-        <w:spacing w:before="0" w:beforeAutospacing="0" w:after="0" w:afterAutospacing="0"/>
-        <w:rPr>
-          <w:rFonts w:ascii="Calibri" w:hAnsi="Calibri" w:cs="Calibri"/>
-          <w:sz w:val="28"/>
-          <w:szCs w:val="28"/>
-        </w:rPr>
-      </w:pPr>
-      <w:r>
-        <w:rPr>
-          <w:rFonts w:ascii="Calibri" w:hAnsi="Calibri" w:cs="Calibri"/>
-          <w:sz w:val="28"/>
-          <w:szCs w:val="28"/>
+        <w:spacing w:after="0" w:line="240" w:lineRule="auto"/>
+        <w:rPr>
+          <w:rFonts w:ascii="Calibri" w:eastAsia="Times New Roman" w:hAnsi="Calibri" w:cs="Calibri"/>
+          <w:sz w:val="28"/>
+          <w:szCs w:val="28"/>
+          <w:lang w:eastAsia="en-IN"/>
+        </w:rPr>
+      </w:pPr>
+      <w:r>
+        <w:rPr>
+          <w:rFonts w:ascii="Calibri" w:eastAsia="Times New Roman" w:hAnsi="Calibri" w:cs="Calibri"/>
+          <w:sz w:val="28"/>
+          <w:szCs w:val="28"/>
+          <w:lang w:eastAsia="en-IN"/>
         </w:rPr>
         <w:t>@</w:t>
       </w:r>
       <w:r>
         <w:rPr>
-          <w:rFonts w:ascii="Calibri" w:hAnsi="Calibri" w:cs="Calibri"/>
-          <w:b/>
-          <w:bCs/>
-          <w:sz w:val="28"/>
-          <w:szCs w:val="28"/>
+          <w:rFonts w:ascii="Calibri" w:eastAsia="Times New Roman" w:hAnsi="Calibri" w:cs="Calibri"/>
+          <w:b/>
+          <w:bCs/>
+          <w:sz w:val="28"/>
+          <w:szCs w:val="28"/>
+          <w:lang w:eastAsia="en-IN"/>
         </w:rPr>
         <w:t>Test</w:t>
       </w:r>
       <w:r>
         <w:rPr>
-          <w:rFonts w:ascii="Calibri" w:hAnsi="Calibri" w:cs="Calibri"/>
-          <w:sz w:val="28"/>
-          <w:szCs w:val="28"/>
+          <w:rFonts w:ascii="Calibri" w:eastAsia="Times New Roman" w:hAnsi="Calibri" w:cs="Calibri"/>
+          <w:sz w:val="28"/>
+          <w:szCs w:val="28"/>
+          <w:lang w:eastAsia="en-IN"/>
         </w:rPr>
         <w:t xml:space="preserve"> cases are going to execute according to the priority that we have given and depends on methods, groups </w:t>
       </w:r>
       <w:proofErr w:type="gramStart"/>
       <w:r>
         <w:rPr>
-          <w:rFonts w:ascii="Calibri" w:hAnsi="Calibri" w:cs="Calibri"/>
-          <w:sz w:val="28"/>
-          <w:szCs w:val="28"/>
+          <w:rFonts w:ascii="Calibri" w:eastAsia="Times New Roman" w:hAnsi="Calibri" w:cs="Calibri"/>
+          <w:sz w:val="28"/>
+          <w:szCs w:val="28"/>
+          <w:lang w:eastAsia="en-IN"/>
         </w:rPr>
         <w:t>specified</w:t>
       </w:r>
       <w:proofErr w:type="gramEnd"/>
       <w:r>
         <w:rPr>
-          <w:rFonts w:ascii="Calibri" w:hAnsi="Calibri" w:cs="Calibri"/>
-          <w:sz w:val="28"/>
-          <w:szCs w:val="28"/>
+          <w:rFonts w:ascii="Calibri" w:eastAsia="Times New Roman" w:hAnsi="Calibri" w:cs="Calibri"/>
+          <w:sz w:val="28"/>
+          <w:szCs w:val="28"/>
+          <w:lang w:eastAsia="en-IN"/>
         </w:rPr>
         <w:t xml:space="preserve"> and parameters specified...etc</w:t>
       </w:r>
     </w:p>
     <w:p>
       <w:pPr>
-        <w:pStyle w:val="NormalWeb"/>
-        <w:spacing w:before="0" w:beforeAutospacing="0" w:after="0" w:afterAutospacing="0"/>
-        <w:rPr>
-          <w:rFonts w:ascii="Calibri" w:hAnsi="Calibri" w:cs="Calibri"/>
-          <w:sz w:val="28"/>
-          <w:szCs w:val="28"/>
-        </w:rPr>
-      </w:pPr>
-      <w:r>
-        <w:rPr>
-          <w:rFonts w:ascii="Calibri" w:hAnsi="Calibri" w:cs="Calibri"/>
-          <w:sz w:val="28"/>
-          <w:szCs w:val="28"/>
+        <w:spacing w:after="0" w:line="240" w:lineRule="auto"/>
+        <w:rPr>
+          <w:rFonts w:ascii="Calibri" w:eastAsia="Times New Roman" w:hAnsi="Calibri" w:cs="Calibri"/>
+          <w:sz w:val="28"/>
+          <w:szCs w:val="28"/>
+          <w:lang w:eastAsia="en-IN"/>
+        </w:rPr>
+      </w:pPr>
+      <w:r>
+        <w:rPr>
+          <w:rFonts w:ascii="Calibri" w:eastAsia="Times New Roman" w:hAnsi="Calibri" w:cs="Calibri"/>
+          <w:sz w:val="28"/>
+          <w:szCs w:val="28"/>
+          <w:lang w:eastAsia="en-IN"/>
         </w:rPr>
         <w:t> </w:t>
       </w:r>
     </w:p>
     <w:p>
       <w:pPr>
-        <w:pStyle w:val="NormalWeb"/>
-        <w:spacing w:before="0" w:beforeAutospacing="0" w:after="0" w:afterAutospacing="0"/>
-        <w:rPr>
-          <w:rFonts w:ascii="Calibri" w:hAnsi="Calibri" w:cs="Calibri"/>
-          <w:sz w:val="28"/>
-          <w:szCs w:val="28"/>
-        </w:rPr>
-      </w:pPr>
-      <w:r>
-        <w:rPr>
-          <w:rFonts w:ascii="Calibri" w:hAnsi="Calibri" w:cs="Calibri"/>
-          <w:sz w:val="28"/>
-          <w:szCs w:val="28"/>
+        <w:spacing w:after="0" w:line="240" w:lineRule="auto"/>
+        <w:rPr>
+          <w:rFonts w:ascii="Calibri" w:eastAsia="Times New Roman" w:hAnsi="Calibri" w:cs="Calibri"/>
+          <w:sz w:val="28"/>
+          <w:szCs w:val="28"/>
+          <w:lang w:eastAsia="en-IN"/>
+        </w:rPr>
+      </w:pPr>
+      <w:r>
+        <w:rPr>
+          <w:rFonts w:ascii="Calibri" w:eastAsia="Times New Roman" w:hAnsi="Calibri" w:cs="Calibri"/>
+          <w:sz w:val="28"/>
+          <w:szCs w:val="28"/>
+          <w:lang w:eastAsia="en-IN"/>
         </w:rPr>
         <w:t>@</w:t>
       </w:r>
       <w:proofErr w:type="gramStart"/>
       <w:r>
         <w:rPr>
-          <w:rFonts w:ascii="Calibri" w:hAnsi="Calibri" w:cs="Calibri"/>
-          <w:b/>
-          <w:bCs/>
-          <w:sz w:val="28"/>
-          <w:szCs w:val="28"/>
+          <w:rFonts w:ascii="Calibri" w:eastAsia="Times New Roman" w:hAnsi="Calibri" w:cs="Calibri"/>
+          <w:b/>
+          <w:bCs/>
+          <w:sz w:val="28"/>
+          <w:szCs w:val="28"/>
+          <w:lang w:eastAsia="en-IN"/>
         </w:rPr>
         <w:t>AfterMethod</w:t>
       </w:r>
       <w:r>
         <w:rPr>
-          <w:rFonts w:ascii="Calibri" w:hAnsi="Calibri" w:cs="Calibri"/>
-          <w:sz w:val="28"/>
-          <w:szCs w:val="28"/>
+          <w:rFonts w:ascii="Calibri" w:eastAsia="Times New Roman" w:hAnsi="Calibri" w:cs="Calibri"/>
+          <w:sz w:val="28"/>
+          <w:szCs w:val="28"/>
+          <w:lang w:eastAsia="en-IN"/>
         </w:rPr>
         <w:t xml:space="preserve"> :</w:t>
       </w:r>
       <w:proofErr w:type="gramEnd"/>
       <w:r>
         <w:rPr>
-          <w:rFonts w:ascii="Calibri" w:hAnsi="Calibri" w:cs="Calibri"/>
-          <w:sz w:val="28"/>
-          <w:szCs w:val="28"/>
+          <w:rFonts w:ascii="Calibri" w:eastAsia="Times New Roman" w:hAnsi="Calibri" w:cs="Calibri"/>
+          <w:sz w:val="28"/>
+          <w:szCs w:val="28"/>
+          <w:lang w:eastAsia="en-IN"/>
         </w:rPr>
         <w:t xml:space="preserve"> using </w:t>
       </w:r>
       <w:proofErr w:type="spellStart"/>
       <w:r>
         <w:rPr>
-          <w:rFonts w:ascii="Calibri" w:hAnsi="Calibri" w:cs="Calibri"/>
-          <w:sz w:val="28"/>
-          <w:szCs w:val="28"/>
+          <w:rFonts w:ascii="Calibri" w:eastAsia="Times New Roman" w:hAnsi="Calibri" w:cs="Calibri"/>
+          <w:sz w:val="28"/>
+          <w:szCs w:val="28"/>
+          <w:lang w:eastAsia="en-IN"/>
         </w:rPr>
         <w:t>ITestResult</w:t>
       </w:r>
       <w:proofErr w:type="spellEnd"/>
       <w:r>
         <w:rPr>
-          <w:rFonts w:ascii="Calibri" w:hAnsi="Calibri" w:cs="Calibri"/>
-          <w:sz w:val="28"/>
-          <w:szCs w:val="28"/>
+          <w:rFonts w:ascii="Calibri" w:eastAsia="Times New Roman" w:hAnsi="Calibri" w:cs="Calibri"/>
+          <w:sz w:val="28"/>
+          <w:szCs w:val="28"/>
+          <w:lang w:eastAsia="en-IN"/>
         </w:rPr>
         <w:t xml:space="preserve"> Interface we are going to get the status of the testcase (Success or failure or skipped). </w:t>
       </w:r>
     </w:p>
     <w:p>
       <w:pPr>
-        <w:pStyle w:val="NormalWeb"/>
-        <w:spacing w:before="0" w:beforeAutospacing="0" w:after="0" w:afterAutospacing="0"/>
-        <w:rPr>
-          <w:rFonts w:ascii="Calibri" w:hAnsi="Calibri" w:cs="Calibri"/>
-          <w:sz w:val="28"/>
-          <w:szCs w:val="28"/>
-        </w:rPr>
-      </w:pPr>
-      <w:r>
-        <w:rPr>
-          <w:rFonts w:ascii="Calibri" w:hAnsi="Calibri" w:cs="Calibri"/>
-          <w:sz w:val="28"/>
-          <w:szCs w:val="28"/>
+        <w:spacing w:after="0" w:line="240" w:lineRule="auto"/>
+        <w:rPr>
+          <w:rFonts w:ascii="Calibri" w:eastAsia="Times New Roman" w:hAnsi="Calibri" w:cs="Calibri"/>
+          <w:sz w:val="28"/>
+          <w:szCs w:val="28"/>
+          <w:lang w:eastAsia="en-IN"/>
+        </w:rPr>
+      </w:pPr>
+      <w:r>
+        <w:rPr>
+          <w:rFonts w:ascii="Calibri" w:eastAsia="Times New Roman" w:hAnsi="Calibri" w:cs="Calibri"/>
+          <w:sz w:val="28"/>
+          <w:szCs w:val="28"/>
+          <w:lang w:eastAsia="en-IN"/>
         </w:rPr>
         <w:t>capture the screen shot (on pass or fail or skipped) and attach to the extent report.</w:t>
       </w:r>
     </w:p>
     <w:p>
       <w:pPr>
-        <w:pStyle w:val="NormalWeb"/>
-        <w:spacing w:before="0" w:beforeAutospacing="0" w:after="0" w:afterAutospacing="0"/>
-        <w:rPr>
-          <w:rFonts w:ascii="Calibri" w:hAnsi="Calibri" w:cs="Calibri"/>
-          <w:sz w:val="28"/>
-          <w:szCs w:val="28"/>
-        </w:rPr>
-      </w:pPr>
-      <w:r>
-        <w:rPr>
-          <w:rFonts w:ascii="Calibri" w:hAnsi="Calibri" w:cs="Calibri"/>
-          <w:sz w:val="28"/>
-          <w:szCs w:val="28"/>
+        <w:spacing w:after="0" w:line="240" w:lineRule="auto"/>
+        <w:rPr>
+          <w:rFonts w:ascii="Calibri" w:eastAsia="Times New Roman" w:hAnsi="Calibri" w:cs="Calibri"/>
+          <w:sz w:val="28"/>
+          <w:szCs w:val="28"/>
+          <w:lang w:eastAsia="en-IN"/>
+        </w:rPr>
+      </w:pPr>
+      <w:r>
+        <w:rPr>
+          <w:rFonts w:ascii="Calibri" w:eastAsia="Times New Roman" w:hAnsi="Calibri" w:cs="Calibri"/>
+          <w:sz w:val="28"/>
+          <w:szCs w:val="28"/>
+          <w:lang w:eastAsia="en-IN"/>
         </w:rPr>
         <w:t> </w:t>
       </w:r>
     </w:p>
     <w:p>
       <w:pPr>
-        <w:pStyle w:val="NormalWeb"/>
-        <w:spacing w:before="0" w:beforeAutospacing="0" w:after="0" w:afterAutospacing="0"/>
-        <w:rPr>
-          <w:rFonts w:ascii="Calibri" w:hAnsi="Calibri" w:cs="Calibri"/>
-          <w:sz w:val="28"/>
-          <w:szCs w:val="28"/>
-        </w:rPr>
-      </w:pPr>
-      <w:r>
-        <w:rPr>
-          <w:rFonts w:ascii="Calibri" w:hAnsi="Calibri" w:cs="Calibri"/>
-          <w:b/>
-          <w:bCs/>
-          <w:sz w:val="28"/>
-          <w:szCs w:val="28"/>
+        <w:spacing w:after="0" w:line="240" w:lineRule="auto"/>
+        <w:rPr>
+          <w:rFonts w:ascii="Calibri" w:eastAsia="Times New Roman" w:hAnsi="Calibri" w:cs="Calibri"/>
+          <w:sz w:val="28"/>
+          <w:szCs w:val="28"/>
+          <w:lang w:eastAsia="en-IN"/>
+        </w:rPr>
+      </w:pPr>
+      <w:r>
+        <w:rPr>
+          <w:rFonts w:ascii="Calibri" w:eastAsia="Times New Roman" w:hAnsi="Calibri" w:cs="Calibri"/>
+          <w:b/>
+          <w:bCs/>
+          <w:sz w:val="28"/>
+          <w:szCs w:val="28"/>
+          <w:lang w:eastAsia="en-IN"/>
         </w:rPr>
         <w:t>@</w:t>
       </w:r>
       <w:proofErr w:type="gramStart"/>
       <w:r>
         <w:rPr>
-          <w:rFonts w:ascii="Calibri" w:hAnsi="Calibri" w:cs="Calibri"/>
-          <w:b/>
-          <w:bCs/>
-          <w:sz w:val="28"/>
-          <w:szCs w:val="28"/>
+          <w:rFonts w:ascii="Calibri" w:eastAsia="Times New Roman" w:hAnsi="Calibri" w:cs="Calibri"/>
+          <w:b/>
+          <w:bCs/>
+          <w:sz w:val="28"/>
+          <w:szCs w:val="28"/>
+          <w:lang w:eastAsia="en-IN"/>
         </w:rPr>
         <w:t>AfterClass :</w:t>
       </w:r>
       <w:proofErr w:type="gramEnd"/>
       <w:r>
         <w:rPr>
-          <w:rFonts w:ascii="Calibri" w:hAnsi="Calibri" w:cs="Calibri"/>
-          <w:b/>
-          <w:bCs/>
-          <w:sz w:val="28"/>
-          <w:szCs w:val="28"/>
+          <w:rFonts w:ascii="Calibri" w:eastAsia="Times New Roman" w:hAnsi="Calibri" w:cs="Calibri"/>
+          <w:b/>
+          <w:bCs/>
+          <w:sz w:val="28"/>
+          <w:szCs w:val="28"/>
+          <w:lang w:eastAsia="en-IN"/>
         </w:rPr>
         <w:t xml:space="preserve"> </w:t>
       </w:r>
       <w:r>
         <w:rPr>
-          <w:rFonts w:ascii="Calibri" w:hAnsi="Calibri" w:cs="Calibri"/>
-          <w:sz w:val="28"/>
-          <w:szCs w:val="28"/>
-        </w:rPr>
-        <w:t>Close the files that are opened like excel file, workbook and sheet, close the database connections. Etc</w:t>
-      </w:r>
-    </w:p>
-    <w:p>
-      <w:pPr>
-        <w:pStyle w:val="NormalWeb"/>
-        <w:spacing w:before="0" w:beforeAutospacing="0" w:after="0" w:afterAutospacing="0"/>
-        <w:rPr>
-          <w:rFonts w:ascii="Calibri" w:hAnsi="Calibri" w:cs="Calibri"/>
-          <w:sz w:val="28"/>
-          <w:szCs w:val="28"/>
-        </w:rPr>
-      </w:pPr>
-      <w:r>
-        <w:rPr>
-          <w:rFonts w:ascii="Calibri" w:hAnsi="Calibri" w:cs="Calibri"/>
-          <w:b/>
-          <w:bCs/>
-          <w:sz w:val="28"/>
-          <w:szCs w:val="28"/>
+          <w:rFonts w:ascii="Calibri" w:eastAsia="Times New Roman" w:hAnsi="Calibri" w:cs="Calibri"/>
+          <w:sz w:val="28"/>
+          <w:szCs w:val="28"/>
+          <w:lang w:eastAsia="en-IN"/>
+        </w:rPr>
+        <w:t>Close the files that are opened like excel file, workbook and sheet, close the database connections… etc</w:t>
+      </w:r>
+    </w:p>
+    <w:p>
+      <w:pPr>
+        <w:spacing w:after="0" w:line="240" w:lineRule="auto"/>
+        <w:rPr>
+          <w:rFonts w:ascii="Calibri" w:eastAsia="Times New Roman" w:hAnsi="Calibri" w:cs="Calibri"/>
+          <w:sz w:val="28"/>
+          <w:szCs w:val="28"/>
+          <w:lang w:eastAsia="en-IN"/>
+        </w:rPr>
+      </w:pPr>
+      <w:r>
+        <w:rPr>
+          <w:rFonts w:ascii="Calibri" w:eastAsia="Times New Roman" w:hAnsi="Calibri" w:cs="Calibri"/>
+          <w:b/>
+          <w:bCs/>
+          <w:sz w:val="28"/>
+          <w:szCs w:val="28"/>
+          <w:lang w:eastAsia="en-IN"/>
         </w:rPr>
         <w:t>@</w:t>
       </w:r>
       <w:proofErr w:type="gramStart"/>
       <w:r>
         <w:rPr>
-          <w:rFonts w:ascii="Calibri" w:hAnsi="Calibri" w:cs="Calibri"/>
-          <w:b/>
-          <w:bCs/>
-          <w:sz w:val="28"/>
-          <w:szCs w:val="28"/>
+          <w:rFonts w:ascii="Calibri" w:eastAsia="Times New Roman" w:hAnsi="Calibri" w:cs="Calibri"/>
+          <w:b/>
+          <w:bCs/>
+          <w:sz w:val="28"/>
+          <w:szCs w:val="28"/>
+          <w:lang w:eastAsia="en-IN"/>
         </w:rPr>
         <w:t>AfterTest :</w:t>
       </w:r>
       <w:proofErr w:type="gramEnd"/>
       <w:r>
         <w:rPr>
-          <w:rFonts w:ascii="Calibri" w:hAnsi="Calibri" w:cs="Calibri"/>
-          <w:b/>
-          <w:bCs/>
-          <w:sz w:val="28"/>
-          <w:szCs w:val="28"/>
+          <w:rFonts w:ascii="Calibri" w:eastAsia="Times New Roman" w:hAnsi="Calibri" w:cs="Calibri"/>
+          <w:b/>
+          <w:bCs/>
+          <w:sz w:val="28"/>
+          <w:szCs w:val="28"/>
+          <w:lang w:eastAsia="en-IN"/>
         </w:rPr>
         <w:t xml:space="preserve"> </w:t>
       </w:r>
       <w:proofErr w:type="spellStart"/>
       <w:r>
         <w:rPr>
-          <w:rFonts w:ascii="Calibri" w:hAnsi="Calibri" w:cs="Calibri"/>
-          <w:sz w:val="28"/>
-          <w:szCs w:val="28"/>
+          <w:rFonts w:ascii="Calibri" w:eastAsia="Times New Roman" w:hAnsi="Calibri" w:cs="Calibri"/>
+          <w:sz w:val="28"/>
+          <w:szCs w:val="28"/>
+          <w:lang w:eastAsia="en-IN"/>
         </w:rPr>
         <w:t>extent_Reports.flush</w:t>
       </w:r>
       <w:proofErr w:type="spellEnd"/>
       <w:r>
         <w:rPr>
-          <w:rFonts w:ascii="Calibri" w:hAnsi="Calibri" w:cs="Calibri"/>
-          <w:sz w:val="28"/>
-          <w:szCs w:val="28"/>
+          <w:rFonts w:ascii="Calibri" w:eastAsia="Times New Roman" w:hAnsi="Calibri" w:cs="Calibri"/>
+          <w:sz w:val="28"/>
+          <w:szCs w:val="28"/>
+          <w:lang w:eastAsia="en-IN"/>
         </w:rPr>
         <w:t xml:space="preserve">(); </w:t>
       </w:r>
     </w:p>
     <w:p>
       <w:pPr>
-        <w:pStyle w:val="NormalWeb"/>
-        <w:spacing w:before="0" w:beforeAutospacing="0" w:after="0" w:afterAutospacing="0"/>
-        <w:rPr>
-          <w:rFonts w:ascii="Calibri" w:hAnsi="Calibri" w:cs="Calibri"/>
-          <w:sz w:val="28"/>
-          <w:szCs w:val="28"/>
-        </w:rPr>
-      </w:pPr>
-      <w:r>
-        <w:rPr>
-          <w:rFonts w:ascii="Calibri" w:hAnsi="Calibri" w:cs="Calibri"/>
-          <w:b/>
-          <w:bCs/>
-          <w:sz w:val="28"/>
-          <w:szCs w:val="28"/>
+        <w:spacing w:after="0" w:line="240" w:lineRule="auto"/>
+        <w:rPr>
+          <w:rFonts w:ascii="Calibri" w:eastAsia="Times New Roman" w:hAnsi="Calibri" w:cs="Calibri"/>
+          <w:sz w:val="28"/>
+          <w:szCs w:val="28"/>
+          <w:lang w:eastAsia="en-IN"/>
+        </w:rPr>
+      </w:pPr>
+      <w:r>
+        <w:rPr>
+          <w:rFonts w:ascii="Calibri" w:eastAsia="Times New Roman" w:hAnsi="Calibri" w:cs="Calibri"/>
+          <w:b/>
+          <w:bCs/>
+          <w:sz w:val="28"/>
+          <w:szCs w:val="28"/>
+          <w:lang w:eastAsia="en-IN"/>
         </w:rPr>
         <w:t>@</w:t>
       </w:r>
       <w:proofErr w:type="gramStart"/>
       <w:r>
         <w:rPr>
-          <w:rFonts w:ascii="Calibri" w:hAnsi="Calibri" w:cs="Calibri"/>
-          <w:b/>
-          <w:bCs/>
-          <w:sz w:val="28"/>
-          <w:szCs w:val="28"/>
+          <w:rFonts w:ascii="Calibri" w:eastAsia="Times New Roman" w:hAnsi="Calibri" w:cs="Calibri"/>
+          <w:b/>
+          <w:bCs/>
+          <w:sz w:val="28"/>
+          <w:szCs w:val="28"/>
+          <w:lang w:eastAsia="en-IN"/>
         </w:rPr>
         <w:t>AfterSuite :</w:t>
       </w:r>
       <w:proofErr w:type="gramEnd"/>
       <w:r>
         <w:rPr>
-          <w:rFonts w:ascii="Calibri" w:hAnsi="Calibri" w:cs="Calibri"/>
-          <w:b/>
-          <w:bCs/>
-          <w:sz w:val="28"/>
-          <w:szCs w:val="28"/>
+          <w:rFonts w:ascii="Calibri" w:eastAsia="Times New Roman" w:hAnsi="Calibri" w:cs="Calibri"/>
+          <w:b/>
+          <w:bCs/>
+          <w:sz w:val="28"/>
+          <w:szCs w:val="28"/>
+          <w:lang w:eastAsia="en-IN"/>
         </w:rPr>
         <w:t xml:space="preserve"> </w:t>
       </w:r>
       <w:r>
         <w:rPr>
-          <w:rFonts w:ascii="Calibri" w:hAnsi="Calibri" w:cs="Calibri"/>
-          <w:sz w:val="28"/>
-          <w:szCs w:val="28"/>
+          <w:rFonts w:ascii="Calibri" w:eastAsia="Times New Roman" w:hAnsi="Calibri" w:cs="Calibri"/>
+          <w:sz w:val="28"/>
+          <w:szCs w:val="28"/>
+          <w:lang w:eastAsia="en-IN"/>
         </w:rPr>
         <w:t>Close the driver instance's(window/windows) using close or quit.</w:t>
       </w:r>
     </w:p>
     <w:p>
       <w:pPr>
-        <w:pStyle w:val="NormalWeb"/>
-        <w:spacing w:before="0" w:beforeAutospacing="0" w:after="0" w:afterAutospacing="0"/>
-        <w:rPr>
-          <w:rFonts w:ascii="Calibri" w:hAnsi="Calibri" w:cs="Calibri"/>
-          <w:sz w:val="28"/>
-          <w:szCs w:val="28"/>
-        </w:rPr>
-      </w:pPr>
-      <w:r>
-        <w:rPr>
-          <w:rFonts w:ascii="Calibri" w:hAnsi="Calibri" w:cs="Calibri"/>
-          <w:sz w:val="28"/>
-          <w:szCs w:val="28"/>
+        <w:spacing w:after="0" w:line="240" w:lineRule="auto"/>
+        <w:rPr>
+          <w:rFonts w:ascii="Calibri" w:eastAsia="Times New Roman" w:hAnsi="Calibri" w:cs="Calibri"/>
+          <w:sz w:val="28"/>
+          <w:szCs w:val="28"/>
+          <w:lang w:eastAsia="en-IN"/>
+        </w:rPr>
+      </w:pPr>
+      <w:r>
+        <w:rPr>
+          <w:rFonts w:ascii="Calibri" w:eastAsia="Times New Roman" w:hAnsi="Calibri" w:cs="Calibri"/>
+          <w:sz w:val="28"/>
+          <w:szCs w:val="28"/>
+          <w:lang w:eastAsia="en-IN"/>
         </w:rPr>
         <w:t> </w:t>
       </w:r>
     </w:p>
     <w:p>
       <w:pPr>
-        <w:pStyle w:val="NormalWeb"/>
-        <w:spacing w:before="0" w:beforeAutospacing="0" w:after="0" w:afterAutospacing="0"/>
-        <w:rPr>
-          <w:rFonts w:ascii="Calibri" w:hAnsi="Calibri" w:cs="Calibri"/>
-          <w:sz w:val="28"/>
-          <w:szCs w:val="28"/>
+        <w:spacing w:after="0" w:line="240" w:lineRule="auto"/>
+        <w:rPr>
+          <w:rFonts w:ascii="Calibri" w:eastAsia="Times New Roman" w:hAnsi="Calibri" w:cs="Calibri"/>
+          <w:sz w:val="28"/>
+          <w:szCs w:val="28"/>
+          <w:lang w:eastAsia="en-IN"/>
         </w:rPr>
       </w:pPr>
       <w:proofErr w:type="gramStart"/>
       <w:r>
         <w:rPr>
-          <w:rFonts w:ascii="Calibri" w:hAnsi="Calibri" w:cs="Calibri"/>
-          <w:b/>
-          <w:bCs/>
-          <w:sz w:val="28"/>
-          <w:szCs w:val="28"/>
+          <w:rFonts w:ascii="Calibri" w:eastAsia="Times New Roman" w:hAnsi="Calibri" w:cs="Calibri"/>
+          <w:b/>
+          <w:bCs/>
+          <w:sz w:val="28"/>
+          <w:szCs w:val="28"/>
+          <w:lang w:eastAsia="en-IN"/>
         </w:rPr>
         <w:t>Reporting :</w:t>
       </w:r>
       <w:proofErr w:type="gramEnd"/>
       <w:r>
         <w:rPr>
-          <w:rFonts w:ascii="Calibri" w:hAnsi="Calibri" w:cs="Calibri"/>
-          <w:b/>
-          <w:bCs/>
-          <w:sz w:val="28"/>
-          <w:szCs w:val="28"/>
+          <w:rFonts w:ascii="Calibri" w:eastAsia="Times New Roman" w:hAnsi="Calibri" w:cs="Calibri"/>
+          <w:b/>
+          <w:bCs/>
+          <w:sz w:val="28"/>
+          <w:szCs w:val="28"/>
+          <w:lang w:eastAsia="en-IN"/>
         </w:rPr>
         <w:t xml:space="preserve"> </w:t>
       </w:r>
     </w:p>
     <w:p>
       <w:pPr>
-        <w:pStyle w:val="NormalWeb"/>
-        <w:spacing w:before="0" w:beforeAutospacing="0" w:after="0" w:afterAutospacing="0"/>
-        <w:rPr>
-          <w:rFonts w:ascii="Calibri" w:hAnsi="Calibri" w:cs="Calibri"/>
-          <w:sz w:val="28"/>
-          <w:szCs w:val="28"/>
-        </w:rPr>
-      </w:pPr>
-      <w:r>
-        <w:rPr>
-          <w:rFonts w:ascii="Calibri" w:hAnsi="Calibri" w:cs="Calibri"/>
-          <w:sz w:val="28"/>
-          <w:szCs w:val="28"/>
-        </w:rPr>
-        <w:t>We are having emailable report and ExtentReportV4.</w:t>
-      </w:r>
-    </w:p>
-    <w:p>
-      <w:pPr>
-        <w:pStyle w:val="NormalWeb"/>
-        <w:spacing w:before="0" w:beforeAutospacing="0" w:after="0" w:afterAutospacing="0"/>
-        <w:rPr>
-          <w:rFonts w:ascii="Calibri" w:hAnsi="Calibri" w:cs="Calibri"/>
-          <w:sz w:val="28"/>
-          <w:szCs w:val="28"/>
-        </w:rPr>
-      </w:pPr>
-      <w:r>
-        <w:rPr>
-          <w:rFonts w:ascii="Calibri" w:hAnsi="Calibri" w:cs="Calibri"/>
-          <w:sz w:val="28"/>
-          <w:szCs w:val="28"/>
+        <w:spacing w:after="0" w:line="240" w:lineRule="auto"/>
+        <w:rPr>
+          <w:rFonts w:ascii="Calibri" w:eastAsia="Times New Roman" w:hAnsi="Calibri" w:cs="Calibri"/>
+          <w:sz w:val="28"/>
+          <w:szCs w:val="28"/>
+          <w:lang w:eastAsia="en-IN"/>
+        </w:rPr>
+      </w:pPr>
+      <w:r>
+        <w:rPr>
+          <w:rFonts w:ascii="Calibri" w:eastAsia="Times New Roman" w:hAnsi="Calibri" w:cs="Calibri"/>
+          <w:sz w:val="28"/>
+          <w:szCs w:val="28"/>
+          <w:lang w:eastAsia="en-IN"/>
+        </w:rPr>
+        <w:t xml:space="preserve">We are having </w:t>
+      </w:r>
+      <w:proofErr w:type="spellStart"/>
+      <w:r>
+        <w:rPr>
+          <w:rFonts w:ascii="Calibri" w:eastAsia="Times New Roman" w:hAnsi="Calibri" w:cs="Calibri"/>
+          <w:sz w:val="28"/>
+          <w:szCs w:val="28"/>
+          <w:lang w:eastAsia="en-IN"/>
+        </w:rPr>
+        <w:t>testNg</w:t>
+      </w:r>
+      <w:proofErr w:type="spellEnd"/>
+      <w:r>
+        <w:rPr>
+          <w:rFonts w:ascii="Calibri" w:eastAsia="Times New Roman" w:hAnsi="Calibri" w:cs="Calibri"/>
+          <w:sz w:val="28"/>
+          <w:szCs w:val="28"/>
+          <w:lang w:eastAsia="en-IN"/>
+        </w:rPr>
+        <w:t xml:space="preserve"> generated emailable report which is an html file and ExtentReportV4.html</w:t>
+      </w:r>
+    </w:p>
+    <w:p>
+      <w:pPr>
+        <w:spacing w:after="0" w:line="240" w:lineRule="auto"/>
+        <w:rPr>
+          <w:rFonts w:ascii="Calibri" w:eastAsia="Times New Roman" w:hAnsi="Calibri" w:cs="Calibri"/>
+          <w:sz w:val="28"/>
+          <w:szCs w:val="28"/>
+          <w:lang w:eastAsia="en-IN"/>
+        </w:rPr>
+      </w:pPr>
+      <w:r>
+        <w:rPr>
+          <w:rFonts w:ascii="Calibri" w:eastAsia="Times New Roman" w:hAnsi="Calibri" w:cs="Calibri"/>
+          <w:sz w:val="28"/>
+          <w:szCs w:val="28"/>
+          <w:lang w:eastAsia="en-IN"/>
         </w:rPr>
         <w:t> </w:t>
       </w:r>
     </w:p>
     <w:p>
       <w:pPr>
-        <w:pStyle w:val="NormalWeb"/>
-        <w:spacing w:before="0" w:beforeAutospacing="0" w:after="0" w:afterAutospacing="0"/>
-        <w:rPr>
-          <w:rFonts w:ascii="Calibri" w:hAnsi="Calibri" w:cs="Calibri"/>
-          <w:sz w:val="28"/>
-          <w:szCs w:val="28"/>
-        </w:rPr>
-      </w:pPr>
-      <w:r>
-        <w:rPr>
-          <w:rFonts w:ascii="Calibri" w:hAnsi="Calibri" w:cs="Calibri"/>
-          <w:sz w:val="28"/>
-          <w:szCs w:val="28"/>
+        <w:spacing w:after="0" w:line="240" w:lineRule="auto"/>
+        <w:rPr>
+          <w:rFonts w:ascii="Calibri" w:eastAsia="Times New Roman" w:hAnsi="Calibri" w:cs="Calibri"/>
+          <w:sz w:val="28"/>
+          <w:szCs w:val="28"/>
+          <w:lang w:eastAsia="en-IN"/>
+        </w:rPr>
+      </w:pPr>
+      <w:r>
+        <w:rPr>
+          <w:rFonts w:ascii="Calibri" w:eastAsia="Times New Roman" w:hAnsi="Calibri" w:cs="Calibri"/>
+          <w:sz w:val="28"/>
+          <w:szCs w:val="28"/>
+          <w:lang w:eastAsia="en-IN"/>
         </w:rPr>
         <w:t>Do u have any experience in CI/</w:t>
       </w:r>
       <w:proofErr w:type="gramStart"/>
       <w:r>
         <w:rPr>
-          <w:rFonts w:ascii="Calibri" w:hAnsi="Calibri" w:cs="Calibri"/>
-          <w:sz w:val="28"/>
-          <w:szCs w:val="28"/>
+          <w:rFonts w:ascii="Calibri" w:eastAsia="Times New Roman" w:hAnsi="Calibri" w:cs="Calibri"/>
+          <w:sz w:val="28"/>
+          <w:szCs w:val="28"/>
+          <w:lang w:eastAsia="en-IN"/>
         </w:rPr>
         <w:t>CD :</w:t>
       </w:r>
@@ -1848,376 +2009,412 @@
     </w:p>
     <w:p>
       <w:pPr>
-        <w:pStyle w:val="NormalWeb"/>
-        <w:spacing w:before="0" w:beforeAutospacing="0" w:after="0" w:afterAutospacing="0"/>
-        <w:rPr>
-          <w:rFonts w:ascii="Calibri" w:hAnsi="Calibri" w:cs="Calibri"/>
-          <w:sz w:val="28"/>
-          <w:szCs w:val="28"/>
+        <w:spacing w:after="0" w:line="240" w:lineRule="auto"/>
+        <w:rPr>
+          <w:rFonts w:ascii="Calibri" w:eastAsia="Times New Roman" w:hAnsi="Calibri" w:cs="Calibri"/>
+          <w:sz w:val="28"/>
+          <w:szCs w:val="28"/>
+          <w:lang w:eastAsia="en-IN"/>
         </w:rPr>
       </w:pPr>
       <w:proofErr w:type="gramStart"/>
       <w:r>
         <w:rPr>
-          <w:rFonts w:ascii="Calibri" w:hAnsi="Calibri" w:cs="Calibri"/>
-          <w:b/>
-          <w:bCs/>
-          <w:sz w:val="28"/>
-          <w:szCs w:val="28"/>
+          <w:rFonts w:ascii="Calibri" w:eastAsia="Times New Roman" w:hAnsi="Calibri" w:cs="Calibri"/>
+          <w:b/>
+          <w:bCs/>
+          <w:sz w:val="28"/>
+          <w:szCs w:val="28"/>
+          <w:lang w:eastAsia="en-IN"/>
         </w:rPr>
         <w:t>Jenkins</w:t>
       </w:r>
       <w:r>
         <w:rPr>
-          <w:rFonts w:ascii="Calibri" w:hAnsi="Calibri" w:cs="Calibri"/>
-          <w:sz w:val="28"/>
-          <w:szCs w:val="28"/>
+          <w:rFonts w:ascii="Calibri" w:eastAsia="Times New Roman" w:hAnsi="Calibri" w:cs="Calibri"/>
+          <w:sz w:val="28"/>
+          <w:szCs w:val="28"/>
+          <w:lang w:eastAsia="en-IN"/>
         </w:rPr>
         <w:t xml:space="preserve"> :</w:t>
       </w:r>
       <w:proofErr w:type="gramEnd"/>
       <w:r>
         <w:rPr>
-          <w:rFonts w:ascii="Calibri" w:hAnsi="Calibri" w:cs="Calibri"/>
-          <w:sz w:val="28"/>
-          <w:szCs w:val="28"/>
+          <w:rFonts w:ascii="Calibri" w:eastAsia="Times New Roman" w:hAnsi="Calibri" w:cs="Calibri"/>
+          <w:sz w:val="28"/>
+          <w:szCs w:val="28"/>
+          <w:lang w:eastAsia="en-IN"/>
         </w:rPr>
         <w:t xml:space="preserve"> creating a pipe line and configuring the master and slave.</w:t>
       </w:r>
     </w:p>
     <w:p>
       <w:pPr>
-        <w:pStyle w:val="NormalWeb"/>
-        <w:spacing w:before="0" w:beforeAutospacing="0" w:after="0" w:afterAutospacing="0"/>
-        <w:rPr>
-          <w:rFonts w:ascii="Calibri" w:hAnsi="Calibri" w:cs="Calibri"/>
-          <w:sz w:val="28"/>
-          <w:szCs w:val="28"/>
-        </w:rPr>
-      </w:pPr>
-      <w:r>
-        <w:rPr>
-          <w:rFonts w:ascii="Calibri" w:hAnsi="Calibri" w:cs="Calibri"/>
-          <w:sz w:val="28"/>
-          <w:szCs w:val="28"/>
-        </w:rPr>
-        <w:t> </w:t>
-      </w:r>
-    </w:p>
-    <w:p>
-      <w:pPr>
-        <w:pStyle w:val="NormalWeb"/>
-        <w:spacing w:before="0" w:beforeAutospacing="0" w:after="0" w:afterAutospacing="0"/>
-        <w:rPr>
-          <w:rFonts w:ascii="Calibri" w:hAnsi="Calibri" w:cs="Calibri"/>
-          <w:sz w:val="28"/>
-          <w:szCs w:val="28"/>
-        </w:rPr>
-      </w:pPr>
-      <w:proofErr w:type="spellStart"/>
-      <w:r>
-        <w:rPr>
-          <w:rFonts w:ascii="Calibri" w:hAnsi="Calibri" w:cs="Calibri"/>
-          <w:b/>
-          <w:bCs/>
-          <w:sz w:val="28"/>
-          <w:szCs w:val="28"/>
+        <w:spacing w:after="0" w:line="240" w:lineRule="auto"/>
+        <w:rPr>
+          <w:rFonts w:ascii="Calibri" w:eastAsia="Times New Roman" w:hAnsi="Calibri" w:cs="Calibri"/>
+          <w:sz w:val="28"/>
+          <w:szCs w:val="28"/>
+          <w:lang w:eastAsia="en-IN"/>
+        </w:rPr>
+      </w:pPr>
+      <w:r>
+        <w:rPr>
+          <w:rFonts w:ascii="Calibri" w:eastAsia="Times New Roman" w:hAnsi="Calibri" w:cs="Calibri"/>
+          <w:b/>
+          <w:bCs/>
+          <w:sz w:val="28"/>
+          <w:szCs w:val="28"/>
+          <w:lang w:eastAsia="en-IN"/>
+        </w:rPr>
+        <w:t>------------------------------------</w:t>
+      </w:r>
+    </w:p>
+    <w:p>
+      <w:pPr>
+        <w:spacing w:after="0" w:line="240" w:lineRule="auto"/>
+        <w:rPr>
+          <w:rFonts w:ascii="Calibri" w:eastAsia="Times New Roman" w:hAnsi="Calibri" w:cs="Calibri"/>
+          <w:sz w:val="28"/>
+          <w:szCs w:val="28"/>
+          <w:lang w:eastAsia="en-IN"/>
+        </w:rPr>
+      </w:pPr>
+      <w:proofErr w:type="spellStart"/>
+      <w:r>
+        <w:rPr>
+          <w:rFonts w:ascii="Calibri" w:eastAsia="Times New Roman" w:hAnsi="Calibri" w:cs="Calibri"/>
+          <w:b/>
+          <w:bCs/>
+          <w:sz w:val="28"/>
+          <w:szCs w:val="28"/>
+          <w:lang w:eastAsia="en-IN"/>
         </w:rPr>
         <w:t>TestNg</w:t>
       </w:r>
       <w:proofErr w:type="spellEnd"/>
       <w:r>
         <w:rPr>
-          <w:rFonts w:ascii="Calibri" w:hAnsi="Calibri" w:cs="Calibri"/>
-          <w:sz w:val="28"/>
-          <w:szCs w:val="28"/>
+          <w:rFonts w:ascii="Calibri" w:eastAsia="Times New Roman" w:hAnsi="Calibri" w:cs="Calibri"/>
+          <w:sz w:val="28"/>
+          <w:szCs w:val="28"/>
+          <w:lang w:eastAsia="en-IN"/>
         </w:rPr>
         <w:t xml:space="preserve"> -&gt; Refer PPT</w:t>
       </w:r>
     </w:p>
     <w:p>
       <w:pPr>
-        <w:pStyle w:val="NormalWeb"/>
-        <w:spacing w:before="0" w:beforeAutospacing="0" w:after="0" w:afterAutospacing="0"/>
-        <w:rPr>
-          <w:rFonts w:ascii="Calibri" w:hAnsi="Calibri" w:cs="Calibri"/>
-          <w:sz w:val="28"/>
-          <w:szCs w:val="28"/>
-        </w:rPr>
-      </w:pPr>
-      <w:proofErr w:type="spellStart"/>
-      <w:r>
-        <w:rPr>
-          <w:rFonts w:ascii="Calibri" w:hAnsi="Calibri" w:cs="Calibri"/>
-          <w:b/>
-          <w:bCs/>
-          <w:sz w:val="28"/>
-          <w:szCs w:val="28"/>
+        <w:spacing w:after="0" w:line="240" w:lineRule="auto"/>
+        <w:rPr>
+          <w:rFonts w:ascii="Calibri" w:eastAsia="Times New Roman" w:hAnsi="Calibri" w:cs="Calibri"/>
+          <w:sz w:val="28"/>
+          <w:szCs w:val="28"/>
+          <w:lang w:eastAsia="en-IN"/>
+        </w:rPr>
+      </w:pPr>
+      <w:proofErr w:type="spellStart"/>
+      <w:r>
+        <w:rPr>
+          <w:rFonts w:ascii="Calibri" w:eastAsia="Times New Roman" w:hAnsi="Calibri" w:cs="Calibri"/>
+          <w:b/>
+          <w:bCs/>
+          <w:sz w:val="28"/>
+          <w:szCs w:val="28"/>
+          <w:lang w:eastAsia="en-IN"/>
         </w:rPr>
         <w:t>DataDrven</w:t>
       </w:r>
       <w:proofErr w:type="spellEnd"/>
       <w:r>
         <w:rPr>
-          <w:rFonts w:ascii="Calibri" w:hAnsi="Calibri" w:cs="Calibri"/>
-          <w:sz w:val="28"/>
-          <w:szCs w:val="28"/>
+          <w:rFonts w:ascii="Calibri" w:eastAsia="Times New Roman" w:hAnsi="Calibri" w:cs="Calibri"/>
+          <w:sz w:val="28"/>
+          <w:szCs w:val="28"/>
+          <w:lang w:eastAsia="en-IN"/>
         </w:rPr>
         <w:t xml:space="preserve"> -&gt; If we want to </w:t>
       </w:r>
       <w:proofErr w:type="gramStart"/>
       <w:r>
         <w:rPr>
-          <w:rFonts w:ascii="Calibri" w:hAnsi="Calibri" w:cs="Calibri"/>
-          <w:sz w:val="28"/>
-          <w:szCs w:val="28"/>
+          <w:rFonts w:ascii="Calibri" w:eastAsia="Times New Roman" w:hAnsi="Calibri" w:cs="Calibri"/>
+          <w:sz w:val="28"/>
+          <w:szCs w:val="28"/>
+          <w:lang w:eastAsia="en-IN"/>
         </w:rPr>
         <w:t>execute  a</w:t>
       </w:r>
       <w:proofErr w:type="gramEnd"/>
       <w:r>
         <w:rPr>
-          <w:rFonts w:ascii="Calibri" w:hAnsi="Calibri" w:cs="Calibri"/>
-          <w:sz w:val="28"/>
-          <w:szCs w:val="28"/>
+          <w:rFonts w:ascii="Calibri" w:eastAsia="Times New Roman" w:hAnsi="Calibri" w:cs="Calibri"/>
+          <w:sz w:val="28"/>
+          <w:szCs w:val="28"/>
+          <w:lang w:eastAsia="en-IN"/>
         </w:rPr>
         <w:t xml:space="preserve"> test cases with huge amount/quantity of test data then we can use data driven approach . Apache POI library/jar files are going to support Data Driven.</w:t>
       </w:r>
     </w:p>
     <w:p>
       <w:pPr>
-        <w:pStyle w:val="NormalWeb"/>
-        <w:spacing w:before="0" w:beforeAutospacing="0" w:after="0" w:afterAutospacing="0"/>
-        <w:rPr>
-          <w:rFonts w:ascii="Calibri" w:hAnsi="Calibri" w:cs="Calibri"/>
-          <w:sz w:val="28"/>
-          <w:szCs w:val="28"/>
-        </w:rPr>
-      </w:pPr>
-      <w:r>
-        <w:rPr>
-          <w:rFonts w:ascii="Calibri" w:hAnsi="Calibri" w:cs="Calibri"/>
-          <w:b/>
-          <w:bCs/>
-          <w:sz w:val="28"/>
-          <w:szCs w:val="28"/>
+        <w:spacing w:after="0" w:line="240" w:lineRule="auto"/>
+        <w:rPr>
+          <w:rFonts w:ascii="Calibri" w:eastAsia="Times New Roman" w:hAnsi="Calibri" w:cs="Calibri"/>
+          <w:sz w:val="28"/>
+          <w:szCs w:val="28"/>
+          <w:lang w:eastAsia="en-IN"/>
+        </w:rPr>
+      </w:pPr>
+      <w:r>
+        <w:rPr>
+          <w:rFonts w:ascii="Calibri" w:eastAsia="Times New Roman" w:hAnsi="Calibri" w:cs="Calibri"/>
+          <w:b/>
+          <w:bCs/>
+          <w:sz w:val="28"/>
+          <w:szCs w:val="28"/>
+          <w:lang w:eastAsia="en-IN"/>
         </w:rPr>
         <w:t>Page Object Model</w:t>
       </w:r>
       <w:r>
         <w:rPr>
-          <w:rFonts w:ascii="Calibri" w:hAnsi="Calibri" w:cs="Calibri"/>
-          <w:sz w:val="28"/>
-          <w:szCs w:val="28"/>
+          <w:rFonts w:ascii="Calibri" w:eastAsia="Times New Roman" w:hAnsi="Calibri" w:cs="Calibri"/>
+          <w:sz w:val="28"/>
+          <w:szCs w:val="28"/>
+          <w:lang w:eastAsia="en-IN"/>
         </w:rPr>
         <w:t xml:space="preserve"> (Object Repository)-&gt; for every page in an </w:t>
       </w:r>
       <w:proofErr w:type="gramStart"/>
       <w:r>
         <w:rPr>
-          <w:rFonts w:ascii="Calibri" w:hAnsi="Calibri" w:cs="Calibri"/>
-          <w:sz w:val="28"/>
-          <w:szCs w:val="28"/>
+          <w:rFonts w:ascii="Calibri" w:eastAsia="Times New Roman" w:hAnsi="Calibri" w:cs="Calibri"/>
+          <w:sz w:val="28"/>
+          <w:szCs w:val="28"/>
+          <w:lang w:eastAsia="en-IN"/>
         </w:rPr>
         <w:t>application ,</w:t>
       </w:r>
       <w:proofErr w:type="gramEnd"/>
       <w:r>
         <w:rPr>
-          <w:rFonts w:ascii="Calibri" w:hAnsi="Calibri" w:cs="Calibri"/>
-          <w:sz w:val="28"/>
-          <w:szCs w:val="28"/>
+          <w:rFonts w:ascii="Calibri" w:eastAsia="Times New Roman" w:hAnsi="Calibri" w:cs="Calibri"/>
+          <w:sz w:val="28"/>
+          <w:szCs w:val="28"/>
+          <w:lang w:eastAsia="en-IN"/>
         </w:rPr>
         <w:t xml:space="preserve"> locators (id, name, </w:t>
       </w:r>
       <w:proofErr w:type="spellStart"/>
       <w:r>
         <w:rPr>
-          <w:rFonts w:ascii="Calibri" w:hAnsi="Calibri" w:cs="Calibri"/>
-          <w:sz w:val="28"/>
-          <w:szCs w:val="28"/>
+          <w:rFonts w:ascii="Calibri" w:eastAsia="Times New Roman" w:hAnsi="Calibri" w:cs="Calibri"/>
+          <w:sz w:val="28"/>
+          <w:szCs w:val="28"/>
+          <w:lang w:eastAsia="en-IN"/>
         </w:rPr>
         <w:t>xpath</w:t>
       </w:r>
       <w:proofErr w:type="spellEnd"/>
       <w:r>
         <w:rPr>
-          <w:rFonts w:ascii="Calibri" w:hAnsi="Calibri" w:cs="Calibri"/>
-          <w:sz w:val="28"/>
-          <w:szCs w:val="28"/>
+          <w:rFonts w:ascii="Calibri" w:eastAsia="Times New Roman" w:hAnsi="Calibri" w:cs="Calibri"/>
+          <w:sz w:val="28"/>
+          <w:szCs w:val="28"/>
+          <w:lang w:eastAsia="en-IN"/>
         </w:rPr>
         <w:t xml:space="preserve"> , </w:t>
       </w:r>
       <w:proofErr w:type="spellStart"/>
       <w:r>
         <w:rPr>
-          <w:rFonts w:ascii="Calibri" w:hAnsi="Calibri" w:cs="Calibri"/>
-          <w:sz w:val="28"/>
-          <w:szCs w:val="28"/>
+          <w:rFonts w:ascii="Calibri" w:eastAsia="Times New Roman" w:hAnsi="Calibri" w:cs="Calibri"/>
+          <w:sz w:val="28"/>
+          <w:szCs w:val="28"/>
+          <w:lang w:eastAsia="en-IN"/>
         </w:rPr>
         <w:t>cssselector</w:t>
       </w:r>
       <w:proofErr w:type="spellEnd"/>
       <w:r>
         <w:rPr>
-          <w:rFonts w:ascii="Calibri" w:hAnsi="Calibri" w:cs="Calibri"/>
-          <w:sz w:val="28"/>
-          <w:szCs w:val="28"/>
+          <w:rFonts w:ascii="Calibri" w:eastAsia="Times New Roman" w:hAnsi="Calibri" w:cs="Calibri"/>
+          <w:sz w:val="28"/>
+          <w:szCs w:val="28"/>
+          <w:lang w:eastAsia="en-IN"/>
         </w:rPr>
         <w:t xml:space="preserve">, </w:t>
       </w:r>
       <w:proofErr w:type="spellStart"/>
       <w:r>
         <w:rPr>
-          <w:rFonts w:ascii="Calibri" w:hAnsi="Calibri" w:cs="Calibri"/>
-          <w:sz w:val="28"/>
-          <w:szCs w:val="28"/>
+          <w:rFonts w:ascii="Calibri" w:eastAsia="Times New Roman" w:hAnsi="Calibri" w:cs="Calibri"/>
+          <w:sz w:val="28"/>
+          <w:szCs w:val="28"/>
+          <w:lang w:eastAsia="en-IN"/>
         </w:rPr>
         <w:t>tagName</w:t>
       </w:r>
       <w:proofErr w:type="spellEnd"/>
       <w:r>
         <w:rPr>
-          <w:rFonts w:ascii="Calibri" w:hAnsi="Calibri" w:cs="Calibri"/>
-          <w:sz w:val="28"/>
-          <w:szCs w:val="28"/>
+          <w:rFonts w:ascii="Calibri" w:eastAsia="Times New Roman" w:hAnsi="Calibri" w:cs="Calibri"/>
+          <w:sz w:val="28"/>
+          <w:szCs w:val="28"/>
+          <w:lang w:eastAsia="en-IN"/>
         </w:rPr>
         <w:t xml:space="preserve">, </w:t>
       </w:r>
       <w:proofErr w:type="spellStart"/>
       <w:r>
         <w:rPr>
-          <w:rFonts w:ascii="Calibri" w:hAnsi="Calibri" w:cs="Calibri"/>
-          <w:sz w:val="28"/>
-          <w:szCs w:val="28"/>
+          <w:rFonts w:ascii="Calibri" w:eastAsia="Times New Roman" w:hAnsi="Calibri" w:cs="Calibri"/>
+          <w:sz w:val="28"/>
+          <w:szCs w:val="28"/>
+          <w:lang w:eastAsia="en-IN"/>
         </w:rPr>
         <w:t>ClassName</w:t>
       </w:r>
       <w:proofErr w:type="spellEnd"/>
       <w:r>
         <w:rPr>
-          <w:rFonts w:ascii="Calibri" w:hAnsi="Calibri" w:cs="Calibri"/>
-          <w:sz w:val="28"/>
-          <w:szCs w:val="28"/>
+          <w:rFonts w:ascii="Calibri" w:eastAsia="Times New Roman" w:hAnsi="Calibri" w:cs="Calibri"/>
+          <w:sz w:val="28"/>
+          <w:szCs w:val="28"/>
+          <w:lang w:eastAsia="en-IN"/>
         </w:rPr>
         <w:t xml:space="preserve">, </w:t>
       </w:r>
       <w:proofErr w:type="spellStart"/>
       <w:r>
         <w:rPr>
-          <w:rFonts w:ascii="Calibri" w:hAnsi="Calibri" w:cs="Calibri"/>
-          <w:sz w:val="28"/>
-          <w:szCs w:val="28"/>
+          <w:rFonts w:ascii="Calibri" w:eastAsia="Times New Roman" w:hAnsi="Calibri" w:cs="Calibri"/>
+          <w:sz w:val="28"/>
+          <w:szCs w:val="28"/>
+          <w:lang w:eastAsia="en-IN"/>
         </w:rPr>
         <w:t>LinkeText</w:t>
       </w:r>
       <w:proofErr w:type="spellEnd"/>
       <w:r>
         <w:rPr>
-          <w:rFonts w:ascii="Calibri" w:hAnsi="Calibri" w:cs="Calibri"/>
-          <w:sz w:val="28"/>
-          <w:szCs w:val="28"/>
+          <w:rFonts w:ascii="Calibri" w:eastAsia="Times New Roman" w:hAnsi="Calibri" w:cs="Calibri"/>
+          <w:sz w:val="28"/>
+          <w:szCs w:val="28"/>
+          <w:lang w:eastAsia="en-IN"/>
         </w:rPr>
         <w:t xml:space="preserve">, </w:t>
       </w:r>
       <w:proofErr w:type="spellStart"/>
       <w:r>
         <w:rPr>
-          <w:rFonts w:ascii="Calibri" w:hAnsi="Calibri" w:cs="Calibri"/>
-          <w:sz w:val="28"/>
-          <w:szCs w:val="28"/>
+          <w:rFonts w:ascii="Calibri" w:eastAsia="Times New Roman" w:hAnsi="Calibri" w:cs="Calibri"/>
+          <w:sz w:val="28"/>
+          <w:szCs w:val="28"/>
+          <w:lang w:eastAsia="en-IN"/>
         </w:rPr>
         <w:t>PartialLintText</w:t>
       </w:r>
       <w:proofErr w:type="spellEnd"/>
       <w:r>
         <w:rPr>
-          <w:rFonts w:ascii="Calibri" w:hAnsi="Calibri" w:cs="Calibri"/>
-          <w:sz w:val="28"/>
-          <w:szCs w:val="28"/>
+          <w:rFonts w:ascii="Calibri" w:eastAsia="Times New Roman" w:hAnsi="Calibri" w:cs="Calibri"/>
+          <w:sz w:val="28"/>
+          <w:szCs w:val="28"/>
+          <w:lang w:eastAsia="en-IN"/>
         </w:rPr>
         <w:t>) are identified and maintained separately which is called as object repository . This is going to separate/segregate the test scripts and locators.</w:t>
       </w:r>
     </w:p>
     <w:p>
       <w:pPr>
-        <w:pStyle w:val="NormalWeb"/>
-        <w:spacing w:before="0" w:beforeAutospacing="0" w:after="0" w:afterAutospacing="0"/>
-        <w:rPr>
-          <w:rFonts w:ascii="Calibri" w:hAnsi="Calibri" w:cs="Calibri"/>
-          <w:sz w:val="28"/>
-          <w:szCs w:val="28"/>
-        </w:rPr>
-      </w:pPr>
-      <w:r>
-        <w:rPr>
-          <w:rFonts w:ascii="Calibri" w:hAnsi="Calibri" w:cs="Calibri"/>
-          <w:b/>
-          <w:bCs/>
-          <w:sz w:val="28"/>
-          <w:szCs w:val="28"/>
+        <w:spacing w:after="0" w:line="240" w:lineRule="auto"/>
+        <w:rPr>
+          <w:rFonts w:ascii="Calibri" w:eastAsia="Times New Roman" w:hAnsi="Calibri" w:cs="Calibri"/>
+          <w:sz w:val="28"/>
+          <w:szCs w:val="28"/>
+          <w:lang w:eastAsia="en-IN"/>
+        </w:rPr>
+      </w:pPr>
+      <w:r>
+        <w:rPr>
+          <w:rFonts w:ascii="Calibri" w:eastAsia="Times New Roman" w:hAnsi="Calibri" w:cs="Calibri"/>
+          <w:b/>
+          <w:bCs/>
+          <w:sz w:val="28"/>
+          <w:szCs w:val="28"/>
+          <w:lang w:eastAsia="en-IN"/>
         </w:rPr>
         <w:t>Keyword Driven</w:t>
       </w:r>
       <w:r>
         <w:rPr>
-          <w:rFonts w:ascii="Calibri" w:hAnsi="Calibri" w:cs="Calibri"/>
-          <w:sz w:val="28"/>
-          <w:szCs w:val="28"/>
+          <w:rFonts w:ascii="Calibri" w:eastAsia="Times New Roman" w:hAnsi="Calibri" w:cs="Calibri"/>
+          <w:sz w:val="28"/>
+          <w:szCs w:val="28"/>
+          <w:lang w:eastAsia="en-IN"/>
         </w:rPr>
         <w:t xml:space="preserve"> (property file): Based on the Key that we have provided we will retrieve the </w:t>
       </w:r>
       <w:proofErr w:type="gramStart"/>
       <w:r>
         <w:rPr>
-          <w:rFonts w:ascii="Calibri" w:hAnsi="Calibri" w:cs="Calibri"/>
-          <w:sz w:val="28"/>
-          <w:szCs w:val="28"/>
+          <w:rFonts w:ascii="Calibri" w:eastAsia="Times New Roman" w:hAnsi="Calibri" w:cs="Calibri"/>
+          <w:sz w:val="28"/>
+          <w:szCs w:val="28"/>
+          <w:lang w:eastAsia="en-IN"/>
         </w:rPr>
         <w:t>value .</w:t>
       </w:r>
       <w:proofErr w:type="gramEnd"/>
       <w:r>
         <w:rPr>
-          <w:rFonts w:ascii="Calibri" w:hAnsi="Calibri" w:cs="Calibri"/>
-          <w:sz w:val="28"/>
-          <w:szCs w:val="28"/>
+          <w:rFonts w:ascii="Calibri" w:eastAsia="Times New Roman" w:hAnsi="Calibri" w:cs="Calibri"/>
+          <w:sz w:val="28"/>
+          <w:szCs w:val="28"/>
+          <w:lang w:eastAsia="en-IN"/>
         </w:rPr>
         <w:t xml:space="preserve"> Storing the configuration details like which browser to </w:t>
       </w:r>
       <w:proofErr w:type="gramStart"/>
       <w:r>
         <w:rPr>
-          <w:rFonts w:ascii="Calibri" w:hAnsi="Calibri" w:cs="Calibri"/>
-          <w:sz w:val="28"/>
-          <w:szCs w:val="28"/>
+          <w:rFonts w:ascii="Calibri" w:eastAsia="Times New Roman" w:hAnsi="Calibri" w:cs="Calibri"/>
+          <w:sz w:val="28"/>
+          <w:szCs w:val="28"/>
+          <w:lang w:eastAsia="en-IN"/>
         </w:rPr>
         <w:t>launch ,</w:t>
       </w:r>
       <w:proofErr w:type="gramEnd"/>
       <w:r>
         <w:rPr>
-          <w:rFonts w:ascii="Calibri" w:hAnsi="Calibri" w:cs="Calibri"/>
-          <w:sz w:val="28"/>
-          <w:szCs w:val="28"/>
+          <w:rFonts w:ascii="Calibri" w:eastAsia="Times New Roman" w:hAnsi="Calibri" w:cs="Calibri"/>
+          <w:sz w:val="28"/>
+          <w:szCs w:val="28"/>
+          <w:lang w:eastAsia="en-IN"/>
         </w:rPr>
         <w:t xml:space="preserve"> which environment app URL need to launched. Data Base connection Details, API URI / URL in form </w:t>
       </w:r>
       <w:proofErr w:type="gramStart"/>
       <w:r>
         <w:rPr>
-          <w:rFonts w:ascii="Calibri" w:hAnsi="Calibri" w:cs="Calibri"/>
-          <w:sz w:val="28"/>
-          <w:szCs w:val="28"/>
+          <w:rFonts w:ascii="Calibri" w:eastAsia="Times New Roman" w:hAnsi="Calibri" w:cs="Calibri"/>
+          <w:sz w:val="28"/>
+          <w:szCs w:val="28"/>
+          <w:lang w:eastAsia="en-IN"/>
         </w:rPr>
         <w:t>of .properties</w:t>
       </w:r>
       <w:proofErr w:type="gramEnd"/>
       <w:r>
         <w:rPr>
-          <w:rFonts w:ascii="Calibri" w:hAnsi="Calibri" w:cs="Calibri"/>
-          <w:sz w:val="28"/>
-          <w:szCs w:val="28"/>
+          <w:rFonts w:ascii="Calibri" w:eastAsia="Times New Roman" w:hAnsi="Calibri" w:cs="Calibri"/>
+          <w:sz w:val="28"/>
+          <w:szCs w:val="28"/>
+          <w:lang w:eastAsia="en-IN"/>
         </w:rPr>
         <w:t xml:space="preserve"> file, which browser version we need to launch ..etc</w:t>
       </w:r>
@@ -2356,6 +2553,7 @@
     <w:lsdException w:name="HTML Sample" w:semiHidden="1" w:unhideWhenUsed="1"/>
     <w:lsdException w:name="HTML Typewriter" w:semiHidden="1" w:unhideWhenUsed="1"/>
     <w:lsdException w:name="HTML Variable" w:semiHidden="1" w:unhideWhenUsed="1"/>
+    <w:lsdException w:name="Normal Table" w:semiHidden="1" w:unhideWhenUsed="1"/>
     <w:lsdException w:name="annotation subject" w:semiHidden="1" w:unhideWhenUsed="1"/>
     <w:lsdException w:name="No List" w:semiHidden="1" w:unhideWhenUsed="1"/>
     <w:lsdException w:name="Outline List 1" w:semiHidden="1" w:unhideWhenUsed="1"/>
@@ -2402,8 +2600,10 @@
     <w:lsdException w:name="Table Subtle 2" w:semiHidden="1" w:unhideWhenUsed="1"/>
     <w:lsdException w:name="Table Web 1" w:semiHidden="1" w:unhideWhenUsed="1"/>
     <w:lsdException w:name="Table Web 2" w:semiHidden="1" w:unhideWhenUsed="1"/>
+    <w:lsdException w:name="Table Web 3" w:semiHidden="1" w:unhideWhenUsed="1"/>
     <w:lsdException w:name="Balloon Text" w:semiHidden="1" w:unhideWhenUsed="1"/>
     <w:lsdException w:name="Table Grid" w:uiPriority="39"/>
+    <w:lsdException w:name="Table Theme" w:semiHidden="1" w:unhideWhenUsed="1"/>
     <w:lsdException w:name="Placeholder Text" w:semiHidden="1"/>
     <w:lsdException w:name="No Spacing" w:uiPriority="1" w:qFormat="1"/>
     <w:lsdException w:name="Light Shading" w:uiPriority="60"/>

</xml_diff>